<commit_message>
Adicionando Diagrama de Sequencia Afiliar Cliente e correção nas especificações
Adicionando Diagrama de Sequencia Afiliar Cliente e correção nas especificações
</commit_message>
<xml_diff>
--- a/Especificacao Projeto.docx
+++ b/Especificacao Projeto.docx
@@ -155,21 +155,12 @@
           <w:sz w:val="44"/>
         </w:rPr>
       </w:pPr>
-      <w:proofErr w:type="spellStart"/>
       <w:r>
         <w:rPr>
           <w:b/>
           <w:sz w:val="44"/>
         </w:rPr>
-        <w:t>HelpTech</w:t>
-      </w:r>
-      <w:proofErr w:type="spellEnd"/>
-      <w:r>
-        <w:rPr>
-          <w:b/>
-          <w:sz w:val="44"/>
-        </w:rPr>
-        <w:t xml:space="preserve"> e-Service</w:t>
+        <w:t>HelpTech e-Service</w:t>
       </w:r>
     </w:p>
     <w:p>
@@ -212,16 +203,20 @@
         <w:rPr>
           <w:sz w:val="40"/>
         </w:rPr>
-        <w:t xml:space="preserve">ão de Clientes e Prestadores de </w:t>
+        <w:t>ão de Clientes e Prestadores de Se</w:t>
       </w:r>
-      <w:proofErr w:type="spellStart"/>
       <w:r>
         <w:rPr>
           <w:sz w:val="40"/>
         </w:rPr>
-        <w:t>Seviço</w:t>
+        <w:t>r</w:t>
       </w:r>
-      <w:proofErr w:type="spellEnd"/>
+      <w:r>
+        <w:rPr>
+          <w:sz w:val="40"/>
+        </w:rPr>
+        <w:t>viço</w:t>
+      </w:r>
     </w:p>
     <w:p>
       <w:pPr>
@@ -1096,7 +1091,27 @@
                 <w:sz w:val="22"/>
                 <w:szCs w:val="22"/>
               </w:rPr>
-              <w:t>Modelo de Negócio – Fornecer Orçamento</w:t>
+              <w:t xml:space="preserve">Modelo de Negócio – </w:t>
+            </w:r>
+            <w:r>
+              <w:rPr>
+                <w:rStyle w:val="Hyperlink"/>
+                <w:rFonts w:ascii="Arial" w:hAnsi="Arial" w:cs="Arial"/>
+                <w:noProof/>
+                <w:sz w:val="22"/>
+                <w:szCs w:val="22"/>
+              </w:rPr>
+              <w:t>Realizar</w:t>
+            </w:r>
+            <w:r>
+              <w:rPr>
+                <w:rStyle w:val="Hyperlink"/>
+                <w:rFonts w:ascii="Arial" w:hAnsi="Arial" w:cs="Arial"/>
+                <w:noProof/>
+                <w:sz w:val="22"/>
+                <w:szCs w:val="22"/>
+              </w:rPr>
+              <w:t xml:space="preserve"> Orçamento</w:t>
             </w:r>
             <w:r>
               <w:rPr>
@@ -1604,6 +1619,17 @@
                 <w:rStyle w:val="Hyperlink"/>
                 <w:rFonts w:ascii="Arial" w:hAnsi="Arial" w:cs="Arial"/>
                 <w:noProof/>
+                <w:spacing w:val="-60"/>
+                <w:sz w:val="22"/>
+                <w:szCs w:val="22"/>
+              </w:rPr>
+              <w:t xml:space="preserve"> </w:t>
+            </w:r>
+            <w:r>
+              <w:rPr>
+                <w:rStyle w:val="Hyperlink"/>
+                <w:rFonts w:ascii="Arial" w:hAnsi="Arial" w:cs="Arial"/>
+                <w:noProof/>
                 <w:sz w:val="22"/>
                 <w:szCs w:val="22"/>
               </w:rPr>
@@ -2173,15 +2199,7 @@
         <w:t xml:space="preserve"> requisitos </w:t>
       </w:r>
       <w:r>
-        <w:t xml:space="preserve">do sistema </w:t>
-      </w:r>
-      <w:proofErr w:type="spellStart"/>
-      <w:r>
-        <w:t>HelpTech</w:t>
-      </w:r>
-      <w:proofErr w:type="spellEnd"/>
-      <w:r>
-        <w:t xml:space="preserve"> e-Service. Desta forma o documento apresenta requisitos funcionais e não funcionais, usabilidades, cenários de uso e tratamento de erros, além de uma visão geral sobre o projeto.</w:t>
+        <w:t>do sistema HelpTech e-Service. Desta forma o documento apresenta requisitos funcionais e não funcionais, usabilidades, cenários de uso e tratamento de erros, além de uma visão geral sobre o projeto.</w:t>
       </w:r>
     </w:p>
     <w:p>
@@ -2353,7 +2371,10 @@
         <w:t xml:space="preserve">Modelo de Negócio – </w:t>
       </w:r>
       <w:r>
-        <w:t>Fornecer Orçamento</w:t>
+        <w:t>Realizar</w:t>
+      </w:r>
+      <w:r>
+        <w:t xml:space="preserve"> Orçamento</w:t>
       </w:r>
       <w:bookmarkEnd w:id="2"/>
       <w:r>
@@ -3226,25 +3247,7 @@
                 <w:sz w:val="24"/>
                 <w:szCs w:val="24"/>
               </w:rPr>
-              <w:t xml:space="preserve"> entregar certidões negativas de probidade administrativa e </w:t>
-            </w:r>
-            <w:proofErr w:type="spellStart"/>
-            <w:r>
-              <w:rPr>
-                <w:rFonts w:ascii="Arial" w:hAnsi="Arial" w:cs="Arial"/>
-                <w:sz w:val="24"/>
-                <w:szCs w:val="24"/>
-              </w:rPr>
-              <w:t>ineligibidade</w:t>
-            </w:r>
-            <w:proofErr w:type="spellEnd"/>
-            <w:r>
-              <w:rPr>
-                <w:rFonts w:ascii="Arial" w:hAnsi="Arial" w:cs="Arial"/>
-                <w:sz w:val="24"/>
-                <w:szCs w:val="24"/>
-              </w:rPr>
-              <w:t>.</w:t>
+              <w:t xml:space="preserve"> entregar certidões negativas de probidade administrativa e ineligibidade.</w:t>
             </w:r>
           </w:p>
         </w:tc>
@@ -3353,25 +3356,7 @@
                 <w:sz w:val="24"/>
                 <w:szCs w:val="24"/>
               </w:rPr>
-              <w:t xml:space="preserve">entregar certidões negativas de probidade administrativa e </w:t>
-            </w:r>
-            <w:proofErr w:type="spellStart"/>
-            <w:r>
-              <w:rPr>
-                <w:rFonts w:ascii="Arial" w:hAnsi="Arial" w:cs="Arial"/>
-                <w:sz w:val="24"/>
-                <w:szCs w:val="24"/>
-              </w:rPr>
-              <w:t>ineligibidade</w:t>
-            </w:r>
-            <w:proofErr w:type="spellEnd"/>
-            <w:r>
-              <w:rPr>
-                <w:rFonts w:ascii="Arial" w:hAnsi="Arial" w:cs="Arial"/>
-                <w:sz w:val="24"/>
-                <w:szCs w:val="24"/>
-              </w:rPr>
-              <w:t>.</w:t>
+              <w:t>entregar certidões negativas de probidade administrativa e ineligibidade.</w:t>
             </w:r>
           </w:p>
         </w:tc>
@@ -3522,7 +3507,10 @@
         <w:t xml:space="preserve">Casos de </w:t>
       </w:r>
       <w:r>
-        <w:t>Proposta de Orçamento</w:t>
+        <w:t>Realizar</w:t>
+      </w:r>
+      <w:r>
+        <w:t xml:space="preserve"> Orçamento</w:t>
       </w:r>
       <w:r>
         <w:t xml:space="preserve"> – Visão </w:t>
@@ -4235,7 +4223,19 @@
               <w:rPr>
                 <w:sz w:val="24"/>
               </w:rPr>
-              <w:t>Sistema válida a autenticação do Prestador de Serviço.</w:t>
+              <w:t>Sistema v</w:t>
+            </w:r>
+            <w:r>
+              <w:rPr>
+                <w:sz w:val="24"/>
+              </w:rPr>
+              <w:t>a</w:t>
+            </w:r>
+            <w:r>
+              <w:rPr>
+                <w:sz w:val="24"/>
+              </w:rPr>
+              <w:t>lida a autenticação do Prestador de Serviço.</w:t>
             </w:r>
           </w:p>
           <w:p>
@@ -4488,21 +4488,7 @@
               <w:rPr>
                 <w:sz w:val="24"/>
               </w:rPr>
-              <w:t xml:space="preserve">Sistema abre </w:t>
-            </w:r>
-            <w:proofErr w:type="spellStart"/>
-            <w:r>
-              <w:rPr>
-                <w:sz w:val="24"/>
-              </w:rPr>
-              <w:t>o</w:t>
-            </w:r>
-            <w:proofErr w:type="spellEnd"/>
-            <w:r>
-              <w:rPr>
-                <w:sz w:val="24"/>
-              </w:rPr>
-              <w:t xml:space="preserve"> para o Prestador de Serviço responder a solicitação de orçamento.</w:t>
+              <w:t>Sistema abre o para o Prestador de Serviço responder a solicitação de orçamento.</w:t>
             </w:r>
           </w:p>
         </w:tc>
@@ -5143,14 +5129,6 @@
         </w:tc>
       </w:tr>
     </w:tbl>
-    <w:p>
-      <w:pPr>
-        <w:pStyle w:val="Corpodetexto"/>
-        <w:rPr>
-          <w:sz w:val="20"/>
-        </w:rPr>
-      </w:pPr>
-    </w:p>
     <w:p>
       <w:pPr>
         <w:pStyle w:val="Corpodetexto"/>
@@ -5611,21 +5589,7 @@
               <w:rPr>
                 <w:sz w:val="24"/>
               </w:rPr>
-              <w:t xml:space="preserve">o </w:t>
-            </w:r>
-            <w:proofErr w:type="spellStart"/>
-            <w:r>
-              <w:rPr>
-                <w:sz w:val="24"/>
-              </w:rPr>
-              <w:t>HelpTech</w:t>
-            </w:r>
-            <w:proofErr w:type="spellEnd"/>
-            <w:r>
-              <w:rPr>
-                <w:sz w:val="24"/>
-              </w:rPr>
-              <w:t xml:space="preserve"> e-Service.</w:t>
+              <w:t>o HelpTech e-Service.</w:t>
             </w:r>
           </w:p>
         </w:tc>
@@ -6117,21 +6081,19 @@
               <w:rPr>
                 <w:sz w:val="24"/>
               </w:rPr>
-              <w:t xml:space="preserve"> informa seu </w:t>
-            </w:r>
-            <w:proofErr w:type="spellStart"/>
-            <w:r>
-              <w:rPr>
-                <w:sz w:val="24"/>
-              </w:rPr>
-              <w:t>email</w:t>
-            </w:r>
-            <w:proofErr w:type="spellEnd"/>
-            <w:r>
-              <w:rPr>
-                <w:sz w:val="24"/>
-              </w:rPr>
-              <w:t xml:space="preserve"> e CPF</w:t>
+              <w:t xml:space="preserve"> informa seu e</w:t>
+            </w:r>
+            <w:r>
+              <w:rPr>
+                <w:sz w:val="24"/>
+              </w:rPr>
+              <w:t>-</w:t>
+            </w:r>
+            <w:r>
+              <w:rPr>
+                <w:sz w:val="24"/>
+              </w:rPr>
+              <w:t>mail e CPF</w:t>
             </w:r>
           </w:p>
           <w:p>
@@ -6259,6 +6221,12 @@
               </w:rPr>
               <w:t>Sistema exibe formulário</w:t>
             </w:r>
+            <w:r>
+              <w:rPr>
+                <w:sz w:val="24"/>
+              </w:rPr>
+              <w:t xml:space="preserve"> de</w:t>
+            </w:r>
           </w:p>
           <w:p>
             <w:pPr>
@@ -6369,7 +6337,13 @@
               <w:rPr>
                 <w:sz w:val="24"/>
               </w:rPr>
-              <w:t>e comercial, profissão)</w:t>
+              <w:t xml:space="preserve">ou </w:t>
+            </w:r>
+            <w:r>
+              <w:rPr>
+                <w:sz w:val="24"/>
+              </w:rPr>
+              <w:t>comercial)</w:t>
             </w:r>
             <w:r>
               <w:rPr>
@@ -6382,7 +6356,7 @@
       </w:tr>
       <w:tr>
         <w:trPr>
-          <w:trHeight w:val="1380"/>
+          <w:trHeight w:val="808"/>
         </w:trPr>
         <w:tc>
           <w:tcPr>
@@ -6474,7 +6448,13 @@
               <w:rPr>
                 <w:sz w:val="24"/>
               </w:rPr>
-              <w:t>Sistema valida e armazena os dados.</w:t>
+              <w:t>Sistema valida e armazena os dados</w:t>
+            </w:r>
+            <w:r>
+              <w:rPr>
+                <w:sz w:val="24"/>
+              </w:rPr>
+              <w:t>.</w:t>
             </w:r>
           </w:p>
           <w:p>
@@ -6496,7 +6476,21 @@
               <w:rPr>
                 <w:sz w:val="24"/>
               </w:rPr>
-              <w:t>Sistema exibe formulário de Perfil e Interesses do Cliente.</w:t>
+              <w:t xml:space="preserve">Sistema exibe o contrato de termos e condições da plataforma </w:t>
+            </w:r>
+            <w:proofErr w:type="spellStart"/>
+            <w:r>
+              <w:rPr>
+                <w:sz w:val="24"/>
+              </w:rPr>
+              <w:t>HelpTech</w:t>
+            </w:r>
+            <w:proofErr w:type="spellEnd"/>
+            <w:r>
+              <w:rPr>
+                <w:sz w:val="24"/>
+              </w:rPr>
+              <w:t xml:space="preserve"> e-Service.</w:t>
             </w:r>
           </w:p>
         </w:tc>
@@ -6521,7 +6515,7 @@
               <w:rPr>
                 <w:sz w:val="24"/>
               </w:rPr>
-              <w:t>7. Cliente preenche o formulário de Perfil e Interesses e submete.</w:t>
+              <w:t>7.   Cliente aceita as diretrizes estabelecidas no contrato de termos e condições.</w:t>
             </w:r>
           </w:p>
         </w:tc>
@@ -6532,45 +6526,55 @@
           <w:p>
             <w:pPr>
               <w:pStyle w:val="TableParagraph"/>
-              <w:numPr>
-                <w:ilvl w:val="0"/>
-                <w:numId w:val="22"/>
-              </w:numPr>
               <w:tabs>
                 <w:tab w:val="left" w:pos="829"/>
               </w:tabs>
-              <w:ind w:left="828" w:right="692" w:hanging="357"/>
-              <w:rPr>
-                <w:sz w:val="24"/>
-              </w:rPr>
-            </w:pPr>
-            <w:r>
-              <w:rPr>
-                <w:sz w:val="24"/>
-              </w:rPr>
-              <w:t>Sistema valida e armazena os                                               dados.</w:t>
-            </w:r>
-          </w:p>
-          <w:p>
-            <w:pPr>
-              <w:pStyle w:val="TableParagraph"/>
-              <w:numPr>
-                <w:ilvl w:val="0"/>
-                <w:numId w:val="22"/>
-              </w:numPr>
+              <w:ind w:left="468" w:right="220"/>
+              <w:rPr>
+                <w:sz w:val="24"/>
+              </w:rPr>
+            </w:pPr>
+            <w:r>
+              <w:rPr>
+                <w:sz w:val="24"/>
+              </w:rPr>
+              <w:t>8</w:t>
+            </w:r>
+            <w:r>
+              <w:rPr>
+                <w:sz w:val="24"/>
+              </w:rPr>
+              <w:t xml:space="preserve">.  </w:t>
+            </w:r>
+            <w:r>
+              <w:rPr>
+                <w:sz w:val="24"/>
+              </w:rPr>
+              <w:t xml:space="preserve"> </w:t>
+            </w:r>
+            <w:r>
+              <w:rPr>
+                <w:sz w:val="24"/>
+              </w:rPr>
+              <w:t>Sistema armazena o aceite e muda</w:t>
+            </w:r>
+          </w:p>
+          <w:p>
+            <w:pPr>
+              <w:pStyle w:val="TableParagraph"/>
               <w:tabs>
                 <w:tab w:val="left" w:pos="829"/>
               </w:tabs>
-              <w:ind w:left="828" w:right="692" w:hanging="357"/>
-              <w:rPr>
-                <w:sz w:val="24"/>
-              </w:rPr>
-            </w:pPr>
-            <w:r>
-              <w:rPr>
-                <w:sz w:val="24"/>
-              </w:rPr>
-              <w:t>Sistema exibe o termo de    compromisso com a</w:t>
+              <w:ind w:left="468" w:right="220"/>
+              <w:rPr>
+                <w:sz w:val="24"/>
+              </w:rPr>
+            </w:pPr>
+            <w:r>
+              <w:rPr>
+                <w:sz w:val="24"/>
+              </w:rPr>
+              <w:t xml:space="preserve">     </w:t>
             </w:r>
             <w:r>
               <w:rPr>
@@ -6582,21 +6586,7 @@
               <w:rPr>
                 <w:sz w:val="24"/>
               </w:rPr>
-              <w:t xml:space="preserve">plataforma </w:t>
-            </w:r>
-            <w:proofErr w:type="spellStart"/>
-            <w:r>
-              <w:rPr>
-                <w:sz w:val="24"/>
-              </w:rPr>
-              <w:t>HelpTech</w:t>
-            </w:r>
-            <w:proofErr w:type="spellEnd"/>
-            <w:r>
-              <w:rPr>
-                <w:sz w:val="24"/>
-              </w:rPr>
-              <w:t xml:space="preserve"> e-Service.</w:t>
+              <w:t>a situação do Cliente para</w:t>
             </w:r>
           </w:p>
           <w:p>
@@ -6605,12 +6595,191 @@
               <w:tabs>
                 <w:tab w:val="left" w:pos="829"/>
               </w:tabs>
-              <w:spacing w:line="270" w:lineRule="atLeast"/>
-              <w:ind w:left="828" w:right="199"/>
-              <w:rPr>
-                <w:sz w:val="24"/>
-              </w:rPr>
-            </w:pPr>
+              <w:ind w:left="468" w:right="220"/>
+              <w:rPr>
+                <w:sz w:val="24"/>
+              </w:rPr>
+            </w:pPr>
+            <w:r>
+              <w:rPr>
+                <w:sz w:val="24"/>
+              </w:rPr>
+              <w:t xml:space="preserve">     </w:t>
+            </w:r>
+            <w:r>
+              <w:rPr>
+                <w:sz w:val="24"/>
+              </w:rPr>
+              <w:t xml:space="preserve"> </w:t>
+            </w:r>
+            <w:r>
+              <w:rPr>
+                <w:sz w:val="24"/>
+              </w:rPr>
+              <w:t>“Aguardando Validação”</w:t>
+            </w:r>
+          </w:p>
+          <w:p>
+            <w:pPr>
+              <w:pStyle w:val="TableParagraph"/>
+              <w:tabs>
+                <w:tab w:val="left" w:pos="829"/>
+              </w:tabs>
+              <w:ind w:left="468" w:right="220"/>
+              <w:rPr>
+                <w:sz w:val="24"/>
+              </w:rPr>
+            </w:pPr>
+            <w:r>
+              <w:rPr>
+                <w:sz w:val="24"/>
+              </w:rPr>
+              <w:t>9</w:t>
+            </w:r>
+            <w:r>
+              <w:rPr>
+                <w:sz w:val="24"/>
+              </w:rPr>
+              <w:t xml:space="preserve">.  </w:t>
+            </w:r>
+            <w:r>
+              <w:rPr>
+                <w:sz w:val="24"/>
+              </w:rPr>
+              <w:t xml:space="preserve"> </w:t>
+            </w:r>
+            <w:r>
+              <w:rPr>
+                <w:sz w:val="24"/>
+              </w:rPr>
+              <w:t>Sistema envia e-mail de validação</w:t>
+            </w:r>
+          </w:p>
+          <w:p>
+            <w:pPr>
+              <w:pStyle w:val="TableParagraph"/>
+              <w:tabs>
+                <w:tab w:val="left" w:pos="829"/>
+              </w:tabs>
+              <w:ind w:left="468" w:right="220"/>
+              <w:rPr>
+                <w:sz w:val="24"/>
+              </w:rPr>
+            </w:pPr>
+            <w:r>
+              <w:rPr>
+                <w:sz w:val="24"/>
+              </w:rPr>
+              <w:t xml:space="preserve">     </w:t>
+            </w:r>
+            <w:r>
+              <w:rPr>
+                <w:sz w:val="24"/>
+              </w:rPr>
+              <w:t xml:space="preserve"> </w:t>
+            </w:r>
+            <w:r>
+              <w:rPr>
+                <w:sz w:val="24"/>
+              </w:rPr>
+              <w:t>do e-mail do Cliente.</w:t>
+            </w:r>
+          </w:p>
+          <w:p>
+            <w:pPr>
+              <w:pStyle w:val="TableParagraph"/>
+              <w:tabs>
+                <w:tab w:val="left" w:pos="829"/>
+              </w:tabs>
+              <w:ind w:left="468" w:right="220"/>
+              <w:rPr>
+                <w:sz w:val="24"/>
+              </w:rPr>
+            </w:pPr>
+            <w:r>
+              <w:rPr>
+                <w:sz w:val="24"/>
+              </w:rPr>
+              <w:t>10</w:t>
+            </w:r>
+            <w:r>
+              <w:rPr>
+                <w:sz w:val="24"/>
+              </w:rPr>
+              <w:t>.</w:t>
+            </w:r>
+            <w:r>
+              <w:rPr>
+                <w:sz w:val="24"/>
+              </w:rPr>
+              <w:t xml:space="preserve"> </w:t>
+            </w:r>
+            <w:r>
+              <w:rPr>
+                <w:sz w:val="24"/>
+              </w:rPr>
+              <w:t>Sistema exibe mensagem</w:t>
+            </w:r>
+          </w:p>
+          <w:p>
+            <w:pPr>
+              <w:pStyle w:val="TableParagraph"/>
+              <w:tabs>
+                <w:tab w:val="left" w:pos="829"/>
+              </w:tabs>
+              <w:ind w:left="468" w:right="220"/>
+              <w:rPr>
+                <w:sz w:val="24"/>
+              </w:rPr>
+            </w:pPr>
+            <w:r>
+              <w:rPr>
+                <w:sz w:val="24"/>
+              </w:rPr>
+              <w:t xml:space="preserve">     </w:t>
+            </w:r>
+            <w:r>
+              <w:rPr>
+                <w:sz w:val="24"/>
+              </w:rPr>
+              <w:t xml:space="preserve"> </w:t>
+            </w:r>
+            <w:r>
+              <w:rPr>
+                <w:sz w:val="24"/>
+              </w:rPr>
+              <w:t>solicitando a validação do e-mail</w:t>
+            </w:r>
+          </w:p>
+          <w:p>
+            <w:pPr>
+              <w:pStyle w:val="TableParagraph"/>
+              <w:tabs>
+                <w:tab w:val="left" w:pos="829"/>
+              </w:tabs>
+              <w:ind w:left="468" w:right="220"/>
+              <w:rPr>
+                <w:sz w:val="24"/>
+              </w:rPr>
+            </w:pPr>
+            <w:r>
+              <w:rPr>
+                <w:sz w:val="24"/>
+              </w:rPr>
+              <w:t xml:space="preserve">     </w:t>
+            </w:r>
+            <w:r>
+              <w:rPr>
+                <w:sz w:val="24"/>
+              </w:rPr>
+              <w:t xml:space="preserve"> </w:t>
+            </w:r>
+            <w:r>
+              <w:rPr>
+                <w:sz w:val="24"/>
+              </w:rPr>
+              <w:t>informado.</w:t>
+            </w:r>
           </w:p>
         </w:tc>
       </w:tr>
@@ -6635,104 +6804,13 @@
               <w:rPr>
                 <w:sz w:val="24"/>
               </w:rPr>
-              <w:t>10. Cliente aceita as diretrizes estabelecidas no termo de compromisso.</w:t>
-            </w:r>
-          </w:p>
-        </w:tc>
-        <w:tc>
-          <w:tcPr>
-            <w:tcW w:w="4357" w:type="dxa"/>
-          </w:tcPr>
-          <w:p>
-            <w:pPr>
-              <w:pStyle w:val="TableParagraph"/>
-              <w:numPr>
-                <w:ilvl w:val="0"/>
-                <w:numId w:val="15"/>
-              </w:numPr>
-              <w:tabs>
-                <w:tab w:val="left" w:pos="829"/>
-              </w:tabs>
-              <w:ind w:right="220"/>
-              <w:rPr>
-                <w:sz w:val="24"/>
-              </w:rPr>
-            </w:pPr>
-            <w:r>
-              <w:rPr>
-                <w:sz w:val="24"/>
-              </w:rPr>
-              <w:t>Sistema armazena o aceite e muda a situação do Cliente para “Aguardando Validação”</w:t>
-            </w:r>
-          </w:p>
-          <w:p>
-            <w:pPr>
-              <w:pStyle w:val="TableParagraph"/>
-              <w:numPr>
-                <w:ilvl w:val="0"/>
-                <w:numId w:val="15"/>
-              </w:numPr>
-              <w:tabs>
-                <w:tab w:val="left" w:pos="829"/>
-              </w:tabs>
-              <w:ind w:right="220"/>
-              <w:rPr>
-                <w:sz w:val="24"/>
-              </w:rPr>
-            </w:pPr>
-            <w:r>
-              <w:rPr>
-                <w:sz w:val="24"/>
-              </w:rPr>
-              <w:t>Sistema envia e-mail de validação do e-mail do Cliente.</w:t>
-            </w:r>
-          </w:p>
-          <w:p>
-            <w:pPr>
-              <w:pStyle w:val="TableParagraph"/>
-              <w:numPr>
-                <w:ilvl w:val="0"/>
-                <w:numId w:val="15"/>
-              </w:numPr>
-              <w:tabs>
-                <w:tab w:val="left" w:pos="829"/>
-              </w:tabs>
-              <w:ind w:right="220"/>
-              <w:rPr>
-                <w:sz w:val="24"/>
-              </w:rPr>
-            </w:pPr>
-            <w:r>
-              <w:rPr>
-                <w:sz w:val="24"/>
-              </w:rPr>
-              <w:t>Sistema exibe mensagem solicitando a validação do e-mail informado.</w:t>
-            </w:r>
-          </w:p>
-        </w:tc>
-      </w:tr>
-      <w:tr>
-        <w:trPr>
-          <w:trHeight w:val="2080"/>
-        </w:trPr>
-        <w:tc>
-          <w:tcPr>
-            <w:tcW w:w="4366" w:type="dxa"/>
-          </w:tcPr>
-          <w:p>
-            <w:pPr>
-              <w:pStyle w:val="TableParagraph"/>
-              <w:ind w:left="827" w:right="176" w:hanging="360"/>
-              <w:rPr>
-                <w:sz w:val="24"/>
-              </w:rPr>
-            </w:pPr>
-            <w:r>
-              <w:rPr>
-                <w:sz w:val="24"/>
-              </w:rPr>
-              <w:lastRenderedPageBreak/>
-              <w:t>14. Cliente acessa e-mail e valida o e-mail clicando no link de validação enviado por e-mail.</w:t>
+              <w:t>11</w:t>
+            </w:r>
+            <w:r>
+              <w:rPr>
+                <w:sz w:val="24"/>
+              </w:rPr>
+              <w:t>. Cliente acessa e-mail e valida o e-mail clicando no link de validação enviado por e-mail.</w:t>
             </w:r>
           </w:p>
         </w:tc>
@@ -6756,16 +6834,46 @@
               <w:rPr>
                 <w:sz w:val="24"/>
               </w:rPr>
-              <w:t>15. Sistema atualiza situação do            cliente para “</w:t>
-            </w:r>
-            <w:proofErr w:type="gramStart"/>
-            <w:r>
-              <w:rPr>
-                <w:sz w:val="24"/>
-              </w:rPr>
-              <w:t>Aguardando  aprovação</w:t>
-            </w:r>
-            <w:proofErr w:type="gramEnd"/>
+              <w:t>12</w:t>
+            </w:r>
+            <w:r>
+              <w:rPr>
+                <w:sz w:val="24"/>
+              </w:rPr>
+              <w:t>. Sistema atualiza situação d</w:t>
+            </w:r>
+            <w:r>
+              <w:rPr>
+                <w:sz w:val="24"/>
+              </w:rPr>
+              <w:t>o</w:t>
+            </w:r>
+            <w:r>
+              <w:rPr>
+                <w:sz w:val="24"/>
+              </w:rPr>
+              <w:br/>
+              <w:t xml:space="preserve">      </w:t>
+            </w:r>
+            <w:r>
+              <w:rPr>
+                <w:sz w:val="24"/>
+              </w:rPr>
+              <w:t>cliente para “</w:t>
+            </w:r>
+            <w:r>
+              <w:rPr>
+                <w:sz w:val="24"/>
+              </w:rPr>
+              <w:t>Afiliação</w:t>
+            </w:r>
+            <w:r>
+              <w:rPr>
+                <w:sz w:val="24"/>
+              </w:rPr>
+              <w:br/>
+              <w:t xml:space="preserve">      Aprovada</w:t>
+            </w:r>
             <w:r>
               <w:rPr>
                 <w:sz w:val="24"/>
@@ -6789,21 +6897,44 @@
               <w:rPr>
                 <w:sz w:val="24"/>
               </w:rPr>
-              <w:t xml:space="preserve">16. Sistema informa a situação do cliente que está esperando a aprovação de sua afiliação pela </w:t>
-            </w:r>
-            <w:proofErr w:type="spellStart"/>
-            <w:r>
-              <w:rPr>
-                <w:sz w:val="24"/>
-              </w:rPr>
-              <w:t>HelpTech</w:t>
-            </w:r>
-            <w:proofErr w:type="spellEnd"/>
-            <w:r>
-              <w:rPr>
-                <w:sz w:val="24"/>
-              </w:rPr>
-              <w:t xml:space="preserve"> e-Service e deve receber liberação em breve.</w:t>
+              <w:t>13</w:t>
+            </w:r>
+            <w:r>
+              <w:rPr>
+                <w:sz w:val="24"/>
+              </w:rPr>
+              <w:t xml:space="preserve">.  </w:t>
+            </w:r>
+            <w:r>
+              <w:rPr>
+                <w:sz w:val="24"/>
+              </w:rPr>
+              <w:t xml:space="preserve">Sistema informa </w:t>
+            </w:r>
+            <w:r>
+              <w:rPr>
+                <w:sz w:val="24"/>
+              </w:rPr>
+              <w:t>que a afiliação</w:t>
+            </w:r>
+            <w:r>
+              <w:rPr>
+                <w:sz w:val="24"/>
+              </w:rPr>
+              <w:br/>
+              <w:t xml:space="preserve">       do cliente está </w:t>
+            </w:r>
+            <w:r>
+              <w:rPr>
+                <w:sz w:val="24"/>
+              </w:rPr>
+              <w:t>apro</w:t>
+            </w:r>
+            <w:r>
+              <w:rPr>
+                <w:sz w:val="24"/>
+              </w:rPr>
+              <w:t>vada.</w:t>
             </w:r>
           </w:p>
         </w:tc>
@@ -6817,6 +6948,8 @@
           <w:sz w:val="24"/>
         </w:rPr>
       </w:pPr>
+      <w:bookmarkStart w:id="7" w:name="_GoBack"/>
+      <w:bookmarkEnd w:id="7"/>
     </w:p>
     <w:p>
       <w:pPr>
@@ -6830,6 +6963,7 @@
         <w:rPr>
           <w:u w:val="thick"/>
         </w:rPr>
+        <w:lastRenderedPageBreak/>
         <w:t>Fluxos alternativos</w:t>
       </w:r>
       <w:r>
@@ -6969,69 +7103,211 @@
           <w:p>
             <w:pPr>
               <w:pStyle w:val="TableParagraph"/>
-              <w:numPr>
-                <w:ilvl w:val="0"/>
-                <w:numId w:val="23"/>
-              </w:numPr>
               <w:tabs>
                 <w:tab w:val="left" w:pos="817"/>
               </w:tabs>
-              <w:ind w:right="170"/>
-              <w:rPr>
-                <w:sz w:val="24"/>
-              </w:rPr>
-            </w:pPr>
-            <w:r>
-              <w:rPr>
-                <w:sz w:val="24"/>
-              </w:rPr>
-              <w:t>Sistema informa que já existe cliente na base de clientes ou afiliados.</w:t>
-            </w:r>
-          </w:p>
-          <w:p>
-            <w:pPr>
-              <w:pStyle w:val="TableParagraph"/>
-              <w:numPr>
-                <w:ilvl w:val="0"/>
-                <w:numId w:val="23"/>
-              </w:numPr>
+              <w:ind w:left="480" w:right="170"/>
+              <w:rPr>
+                <w:sz w:val="24"/>
+              </w:rPr>
+            </w:pPr>
+            <w:r>
+              <w:rPr>
+                <w:sz w:val="24"/>
+              </w:rPr>
+              <w:t>2</w:t>
+            </w:r>
+            <w:r>
+              <w:rPr>
+                <w:sz w:val="24"/>
+              </w:rPr>
+              <w:t>.</w:t>
+            </w:r>
+            <w:r>
+              <w:rPr>
+                <w:sz w:val="24"/>
+              </w:rPr>
+              <w:t xml:space="preserve"> </w:t>
+            </w:r>
+            <w:r>
+              <w:rPr>
+                <w:sz w:val="24"/>
+              </w:rPr>
+              <w:t xml:space="preserve">  </w:t>
+            </w:r>
+            <w:r>
+              <w:rPr>
+                <w:sz w:val="24"/>
+              </w:rPr>
+              <w:t>Sistema informa que já existe</w:t>
+            </w:r>
+          </w:p>
+          <w:p>
+            <w:pPr>
+              <w:pStyle w:val="TableParagraph"/>
               <w:tabs>
                 <w:tab w:val="left" w:pos="817"/>
               </w:tabs>
-              <w:spacing w:line="270" w:lineRule="atLeast"/>
-              <w:ind w:right="802" w:hanging="360"/>
-              <w:rPr>
-                <w:sz w:val="24"/>
-              </w:rPr>
-            </w:pPr>
-            <w:r>
-              <w:rPr>
-                <w:sz w:val="24"/>
-              </w:rPr>
-              <w:t>Sistema pede para que o cliente entre em contato com o suporte.</w:t>
-            </w:r>
-          </w:p>
-          <w:p>
-            <w:pPr>
-              <w:pStyle w:val="TableParagraph"/>
-              <w:numPr>
-                <w:ilvl w:val="0"/>
-                <w:numId w:val="23"/>
-              </w:numPr>
+              <w:ind w:left="480" w:right="170"/>
+              <w:rPr>
+                <w:sz w:val="24"/>
+              </w:rPr>
+            </w:pPr>
+            <w:r>
+              <w:rPr>
+                <w:sz w:val="24"/>
+              </w:rPr>
+              <w:t xml:space="preserve">      </w:t>
+            </w:r>
+            <w:r>
+              <w:rPr>
+                <w:sz w:val="24"/>
+              </w:rPr>
+              <w:t>cliente na base de clientes ou</w:t>
+            </w:r>
+          </w:p>
+          <w:p>
+            <w:pPr>
+              <w:pStyle w:val="TableParagraph"/>
               <w:tabs>
                 <w:tab w:val="left" w:pos="817"/>
               </w:tabs>
-              <w:spacing w:line="270" w:lineRule="atLeast"/>
-              <w:ind w:right="802" w:hanging="360"/>
-              <w:rPr>
-                <w:sz w:val="24"/>
-              </w:rPr>
-            </w:pPr>
-            <w:r>
-              <w:rPr>
-                <w:sz w:val="24"/>
-              </w:rPr>
-              <w:t xml:space="preserve">Sistema volta para a página de afiliação inicial. </w:t>
+              <w:ind w:left="480" w:right="170"/>
+              <w:rPr>
+                <w:sz w:val="24"/>
+              </w:rPr>
+            </w:pPr>
+            <w:r>
+              <w:rPr>
+                <w:sz w:val="24"/>
+              </w:rPr>
+              <w:t xml:space="preserve">      </w:t>
+            </w:r>
+            <w:r>
+              <w:rPr>
+                <w:sz w:val="24"/>
+              </w:rPr>
+              <w:t>afiliados</w:t>
+            </w:r>
+            <w:r>
+              <w:rPr>
+                <w:sz w:val="24"/>
+              </w:rPr>
+              <w:t>.</w:t>
+            </w:r>
+          </w:p>
+          <w:p>
+            <w:pPr>
+              <w:pStyle w:val="TableParagraph"/>
+              <w:tabs>
+                <w:tab w:val="left" w:pos="817"/>
+              </w:tabs>
+              <w:ind w:left="480" w:right="170"/>
+              <w:rPr>
+                <w:sz w:val="24"/>
+              </w:rPr>
+            </w:pPr>
+            <w:r>
+              <w:rPr>
+                <w:sz w:val="24"/>
+              </w:rPr>
+              <w:t>3</w:t>
+            </w:r>
+            <w:r>
+              <w:rPr>
+                <w:sz w:val="24"/>
+              </w:rPr>
+              <w:t>.</w:t>
+            </w:r>
+            <w:r>
+              <w:rPr>
+                <w:sz w:val="24"/>
+              </w:rPr>
+              <w:t xml:space="preserve">   </w:t>
+            </w:r>
+            <w:r>
+              <w:rPr>
+                <w:sz w:val="24"/>
+              </w:rPr>
+              <w:t>Sistema pede para que o cliente</w:t>
+            </w:r>
+          </w:p>
+          <w:p>
+            <w:pPr>
+              <w:pStyle w:val="TableParagraph"/>
+              <w:tabs>
+                <w:tab w:val="left" w:pos="817"/>
+              </w:tabs>
+              <w:ind w:left="480" w:right="170"/>
+              <w:rPr>
+                <w:sz w:val="24"/>
+              </w:rPr>
+            </w:pPr>
+            <w:r>
+              <w:rPr>
+                <w:sz w:val="24"/>
+              </w:rPr>
+              <w:t xml:space="preserve">      </w:t>
+            </w:r>
+            <w:r>
+              <w:rPr>
+                <w:sz w:val="24"/>
+              </w:rPr>
+              <w:t>entre em contato com o suporte.</w:t>
+            </w:r>
+          </w:p>
+          <w:p>
+            <w:pPr>
+              <w:pStyle w:val="TableParagraph"/>
+              <w:tabs>
+                <w:tab w:val="left" w:pos="817"/>
+              </w:tabs>
+              <w:ind w:left="480" w:right="170"/>
+              <w:rPr>
+                <w:sz w:val="24"/>
+              </w:rPr>
+            </w:pPr>
+            <w:r>
+              <w:rPr>
+                <w:sz w:val="24"/>
+              </w:rPr>
+              <w:t xml:space="preserve">4.  </w:t>
+            </w:r>
+            <w:r>
+              <w:rPr>
+                <w:sz w:val="24"/>
+              </w:rPr>
+              <w:t xml:space="preserve"> </w:t>
+            </w:r>
+            <w:r>
+              <w:rPr>
+                <w:sz w:val="24"/>
+              </w:rPr>
+              <w:t>Sistema volta para a página de</w:t>
+            </w:r>
+          </w:p>
+          <w:p>
+            <w:pPr>
+              <w:pStyle w:val="TableParagraph"/>
+              <w:tabs>
+                <w:tab w:val="left" w:pos="817"/>
+              </w:tabs>
+              <w:ind w:left="480" w:right="170"/>
+              <w:rPr>
+                <w:sz w:val="24"/>
+              </w:rPr>
+            </w:pPr>
+            <w:r>
+              <w:rPr>
+                <w:sz w:val="24"/>
+              </w:rPr>
+              <w:t xml:space="preserve">      </w:t>
+            </w:r>
+            <w:r>
+              <w:rPr>
+                <w:sz w:val="24"/>
+              </w:rPr>
+              <w:t xml:space="preserve">afiliação inicial. </w:t>
             </w:r>
           </w:p>
         </w:tc>
@@ -7162,40 +7438,146 @@
           <w:p>
             <w:pPr>
               <w:pStyle w:val="TableParagraph"/>
-              <w:numPr>
-                <w:ilvl w:val="0"/>
-                <w:numId w:val="24"/>
-              </w:numPr>
               <w:tabs>
                 <w:tab w:val="left" w:pos="817"/>
               </w:tabs>
-              <w:ind w:right="151"/>
-              <w:rPr>
-                <w:sz w:val="24"/>
-              </w:rPr>
-            </w:pPr>
-            <w:r>
-              <w:rPr>
-                <w:sz w:val="24"/>
-              </w:rPr>
-              <w:t>Sistema informa que existem campos do formulário inconsistentes e os marca vermelho.</w:t>
-            </w:r>
-          </w:p>
-          <w:p>
-            <w:pPr>
-              <w:pStyle w:val="TableParagraph"/>
-              <w:numPr>
-                <w:ilvl w:val="0"/>
-                <w:numId w:val="24"/>
-              </w:numPr>
+              <w:ind w:left="480" w:right="151"/>
+              <w:rPr>
+                <w:sz w:val="24"/>
+              </w:rPr>
+            </w:pPr>
+            <w:r>
+              <w:rPr>
+                <w:sz w:val="24"/>
+              </w:rPr>
+              <w:t>5</w:t>
+            </w:r>
+            <w:r>
+              <w:rPr>
+                <w:sz w:val="24"/>
+              </w:rPr>
+              <w:t>.</w:t>
+            </w:r>
+            <w:r>
+              <w:rPr>
+                <w:sz w:val="24"/>
+              </w:rPr>
+              <w:t xml:space="preserve">  </w:t>
+            </w:r>
+            <w:r>
+              <w:rPr>
+                <w:sz w:val="24"/>
+              </w:rPr>
+              <w:t xml:space="preserve"> </w:t>
+            </w:r>
+            <w:r>
+              <w:rPr>
+                <w:sz w:val="24"/>
+              </w:rPr>
+              <w:t>Sistema informa que existem</w:t>
+            </w:r>
+          </w:p>
+          <w:p>
+            <w:pPr>
+              <w:pStyle w:val="TableParagraph"/>
               <w:tabs>
                 <w:tab w:val="left" w:pos="817"/>
               </w:tabs>
-              <w:ind w:hanging="360"/>
-              <w:rPr>
-                <w:sz w:val="24"/>
-              </w:rPr>
-            </w:pPr>
+              <w:ind w:left="480" w:right="151"/>
+              <w:rPr>
+                <w:sz w:val="24"/>
+              </w:rPr>
+            </w:pPr>
+            <w:r>
+              <w:rPr>
+                <w:sz w:val="24"/>
+              </w:rPr>
+              <w:t xml:space="preserve">      </w:t>
+            </w:r>
+            <w:r>
+              <w:rPr>
+                <w:sz w:val="24"/>
+              </w:rPr>
+              <w:t>campos do formulário</w:t>
+            </w:r>
+          </w:p>
+          <w:p>
+            <w:pPr>
+              <w:pStyle w:val="TableParagraph"/>
+              <w:tabs>
+                <w:tab w:val="left" w:pos="817"/>
+              </w:tabs>
+              <w:ind w:left="480" w:right="151"/>
+              <w:rPr>
+                <w:sz w:val="24"/>
+              </w:rPr>
+            </w:pPr>
+            <w:r>
+              <w:rPr>
+                <w:sz w:val="24"/>
+              </w:rPr>
+              <w:t xml:space="preserve">      </w:t>
+            </w:r>
+            <w:r>
+              <w:rPr>
+                <w:sz w:val="24"/>
+              </w:rPr>
+              <w:t>inconsistentes e os marca</w:t>
+            </w:r>
+          </w:p>
+          <w:p>
+            <w:pPr>
+              <w:pStyle w:val="TableParagraph"/>
+              <w:tabs>
+                <w:tab w:val="left" w:pos="817"/>
+              </w:tabs>
+              <w:ind w:left="480" w:right="151"/>
+              <w:rPr>
+                <w:sz w:val="24"/>
+              </w:rPr>
+            </w:pPr>
+            <w:r>
+              <w:rPr>
+                <w:sz w:val="24"/>
+              </w:rPr>
+              <w:t xml:space="preserve">      </w:t>
+            </w:r>
+            <w:r>
+              <w:rPr>
+                <w:sz w:val="24"/>
+              </w:rPr>
+              <w:t>vermelho.</w:t>
+            </w:r>
+          </w:p>
+          <w:p>
+            <w:pPr>
+              <w:pStyle w:val="TableParagraph"/>
+              <w:tabs>
+                <w:tab w:val="left" w:pos="817"/>
+              </w:tabs>
+              <w:ind w:left="480" w:right="151"/>
+              <w:rPr>
+                <w:sz w:val="24"/>
+              </w:rPr>
+            </w:pPr>
+            <w:r>
+              <w:rPr>
+                <w:sz w:val="24"/>
+              </w:rPr>
+              <w:t>6.</w:t>
+            </w:r>
+            <w:r>
+              <w:rPr>
+                <w:sz w:val="24"/>
+              </w:rPr>
+              <w:t xml:space="preserve">  </w:t>
+            </w:r>
+            <w:r>
+              <w:rPr>
+                <w:sz w:val="24"/>
+              </w:rPr>
+              <w:t xml:space="preserve"> </w:t>
+            </w:r>
             <w:r>
               <w:rPr>
                 <w:sz w:val="24"/>
@@ -7208,7 +7590,11 @@
     </w:tbl>
     <w:p>
       <w:pPr>
-        <w:pStyle w:val="Corpodetexto"/>
+        <w:spacing w:line="272" w:lineRule="exact"/>
+        <w:rPr>
+          <w:rFonts w:ascii="Arial" w:hAnsi="Arial"/>
+          <w:sz w:val="24"/>
+        </w:rPr>
       </w:pPr>
     </w:p>
     <w:tbl>
@@ -7253,7 +7639,19 @@
               <w:rPr>
                 <w:sz w:val="24"/>
               </w:rPr>
-              <w:t>Fluxo Alternativo - Passo 8 – Dados Inválidos ou Não Informados</w:t>
+              <w:t xml:space="preserve">Fluxo Alternativo - Passo </w:t>
+            </w:r>
+            <w:r>
+              <w:rPr>
+                <w:sz w:val="24"/>
+              </w:rPr>
+              <w:t>8</w:t>
+            </w:r>
+            <w:r>
+              <w:rPr>
+                <w:sz w:val="24"/>
+              </w:rPr>
+              <w:t xml:space="preserve"> – Cliente Não aceita Diretrizes</w:t>
             </w:r>
           </w:p>
         </w:tc>
@@ -7331,376 +7729,267 @@
           <w:p>
             <w:pPr>
               <w:pStyle w:val="TableParagraph"/>
-              <w:numPr>
-                <w:ilvl w:val="0"/>
-                <w:numId w:val="27"/>
-              </w:numPr>
               <w:tabs>
                 <w:tab w:val="left" w:pos="817"/>
               </w:tabs>
-              <w:ind w:right="151"/>
-              <w:rPr>
-                <w:sz w:val="24"/>
-              </w:rPr>
-            </w:pPr>
-            <w:r>
-              <w:rPr>
-                <w:sz w:val="24"/>
-              </w:rPr>
-              <w:t>Sistema informa que existem campos do formulário inconsistentes e os marca vermelho</w:t>
-            </w:r>
-          </w:p>
-          <w:p>
-            <w:pPr>
-              <w:pStyle w:val="TableParagraph"/>
-              <w:numPr>
-                <w:ilvl w:val="0"/>
-                <w:numId w:val="27"/>
-              </w:numPr>
+              <w:ind w:left="480" w:right="151"/>
+              <w:rPr>
+                <w:sz w:val="24"/>
+              </w:rPr>
+            </w:pPr>
+            <w:r>
+              <w:rPr>
+                <w:sz w:val="24"/>
+              </w:rPr>
+              <w:t>8</w:t>
+            </w:r>
+            <w:r>
+              <w:rPr>
+                <w:sz w:val="24"/>
+              </w:rPr>
+              <w:t xml:space="preserve">.  </w:t>
+            </w:r>
+            <w:r>
+              <w:rPr>
+                <w:sz w:val="24"/>
+              </w:rPr>
+              <w:t xml:space="preserve"> </w:t>
+            </w:r>
+            <w:r>
+              <w:rPr>
+                <w:sz w:val="24"/>
+              </w:rPr>
+              <w:t>Sistema armazena o não aceite do</w:t>
+            </w:r>
+          </w:p>
+          <w:p>
+            <w:pPr>
+              <w:pStyle w:val="TableParagraph"/>
               <w:tabs>
                 <w:tab w:val="left" w:pos="817"/>
               </w:tabs>
-              <w:ind w:right="151"/>
-              <w:rPr>
-                <w:sz w:val="24"/>
-              </w:rPr>
-            </w:pPr>
-            <w:r>
-              <w:rPr>
-                <w:sz w:val="24"/>
-              </w:rPr>
-              <w:t>Sistema continua no passo 7</w:t>
-            </w:r>
-          </w:p>
-        </w:tc>
-      </w:tr>
-    </w:tbl>
-    <w:p>
-      <w:pPr>
-        <w:pStyle w:val="Corpodetexto"/>
-        <w:rPr>
-          <w:sz w:val="28"/>
-        </w:rPr>
-      </w:pPr>
-    </w:p>
-    <w:tbl>
-      <w:tblPr>
-        <w:tblStyle w:val="TableNormal"/>
-        <w:tblW w:w="0" w:type="auto"/>
-        <w:tblInd w:w="114" w:type="dxa"/>
-        <w:tblBorders>
-          <w:top w:val="single" w:sz="4" w:space="0" w:color="000000"/>
-          <w:left w:val="single" w:sz="4" w:space="0" w:color="000000"/>
-          <w:bottom w:val="single" w:sz="4" w:space="0" w:color="000000"/>
-          <w:right w:val="single" w:sz="4" w:space="0" w:color="000000"/>
-          <w:insideH w:val="single" w:sz="4" w:space="0" w:color="000000"/>
-          <w:insideV w:val="single" w:sz="4" w:space="0" w:color="000000"/>
-        </w:tblBorders>
-        <w:tblLayout w:type="fixed"/>
-        <w:tblLook w:val="01E0" w:firstRow="1" w:lastRow="1" w:firstColumn="1" w:lastColumn="1" w:noHBand="0" w:noVBand="0"/>
-      </w:tblPr>
-      <w:tblGrid>
-        <w:gridCol w:w="4352"/>
-        <w:gridCol w:w="4372"/>
-      </w:tblGrid>
-      <w:tr>
-        <w:trPr>
-          <w:trHeight w:val="278"/>
-        </w:trPr>
-        <w:tc>
-          <w:tcPr>
-            <w:tcW w:w="8724" w:type="dxa"/>
-            <w:gridSpan w:val="2"/>
-          </w:tcPr>
-          <w:p>
-            <w:pPr>
-              <w:pStyle w:val="TableParagraph"/>
-              <w:spacing w:before="1" w:line="257" w:lineRule="exact"/>
-              <w:ind w:left="2114"/>
-              <w:rPr>
-                <w:sz w:val="24"/>
-              </w:rPr>
-            </w:pPr>
-            <w:r>
-              <w:rPr>
-                <w:sz w:val="24"/>
-              </w:rPr>
-              <w:t>Fluxo Alternativo - Passo 5 – C</w:t>
-            </w:r>
-            <w:r>
-              <w:rPr>
-                <w:sz w:val="24"/>
-              </w:rPr>
-              <w:t>liente</w:t>
-            </w:r>
-            <w:r>
-              <w:rPr>
-                <w:sz w:val="24"/>
-              </w:rPr>
-              <w:t xml:space="preserve"> é CNPJ</w:t>
-            </w:r>
-          </w:p>
-        </w:tc>
-      </w:tr>
-      <w:tr>
-        <w:trPr>
-          <w:trHeight w:val="275"/>
-        </w:trPr>
-        <w:tc>
-          <w:tcPr>
-            <w:tcW w:w="4352" w:type="dxa"/>
-          </w:tcPr>
-          <w:p>
-            <w:pPr>
-              <w:pStyle w:val="TableParagraph"/>
-              <w:spacing w:line="256" w:lineRule="exact"/>
-              <w:ind w:left="1451" w:right="1450"/>
-              <w:jc w:val="center"/>
-              <w:rPr>
-                <w:sz w:val="24"/>
-              </w:rPr>
-            </w:pPr>
-            <w:r>
-              <w:rPr>
-                <w:sz w:val="24"/>
-              </w:rPr>
-              <w:t>Ações do Ator</w:t>
-            </w:r>
-          </w:p>
-        </w:tc>
-        <w:tc>
-          <w:tcPr>
-            <w:tcW w:w="4372" w:type="dxa"/>
-          </w:tcPr>
-          <w:p>
-            <w:pPr>
-              <w:pStyle w:val="TableParagraph"/>
-              <w:spacing w:line="256" w:lineRule="exact"/>
-              <w:ind w:left="1322"/>
-              <w:rPr>
-                <w:sz w:val="24"/>
-              </w:rPr>
-            </w:pPr>
-            <w:r>
-              <w:rPr>
-                <w:sz w:val="24"/>
-              </w:rPr>
-              <w:t>Ações do Sistema</w:t>
-            </w:r>
-          </w:p>
-        </w:tc>
-      </w:tr>
-      <w:tr>
-        <w:trPr>
-          <w:trHeight w:val="1689"/>
-        </w:trPr>
-        <w:tc>
-          <w:tcPr>
-            <w:tcW w:w="4352" w:type="dxa"/>
-          </w:tcPr>
-          <w:p>
-            <w:pPr>
-              <w:pStyle w:val="TableParagraph"/>
-              <w:ind w:left="0"/>
-              <w:rPr>
-                <w:sz w:val="24"/>
-              </w:rPr>
-            </w:pPr>
-          </w:p>
-        </w:tc>
-        <w:tc>
-          <w:tcPr>
-            <w:tcW w:w="4372" w:type="dxa"/>
-          </w:tcPr>
+              <w:ind w:left="480" w:right="151"/>
+              <w:rPr>
+                <w:sz w:val="24"/>
+              </w:rPr>
+            </w:pPr>
+            <w:r>
+              <w:rPr>
+                <w:sz w:val="24"/>
+              </w:rPr>
+              <w:t xml:space="preserve">     </w:t>
+            </w:r>
+            <w:r>
+              <w:rPr>
+                <w:sz w:val="24"/>
+              </w:rPr>
+              <w:t xml:space="preserve"> </w:t>
+            </w:r>
+            <w:r>
+              <w:rPr>
+                <w:sz w:val="24"/>
+              </w:rPr>
+              <w:t>cliente e muda a situação do</w:t>
+            </w:r>
+          </w:p>
           <w:p>
             <w:pPr>
               <w:pStyle w:val="TableParagraph"/>
               <w:tabs>
-                <w:tab w:val="left" w:pos="788"/>
+                <w:tab w:val="left" w:pos="817"/>
               </w:tabs>
-              <w:spacing w:line="270" w:lineRule="atLeast"/>
-              <w:ind w:left="480" w:right="123"/>
-              <w:rPr>
-                <w:sz w:val="24"/>
-              </w:rPr>
-            </w:pPr>
-            <w:proofErr w:type="gramStart"/>
-            <w:r>
-              <w:rPr>
-                <w:sz w:val="24"/>
-              </w:rPr>
-              <w:t xml:space="preserve">5.1  </w:t>
-            </w:r>
-            <w:r>
-              <w:rPr>
-                <w:sz w:val="24"/>
-              </w:rPr>
-              <w:t>Sistema</w:t>
-            </w:r>
-            <w:proofErr w:type="gramEnd"/>
-            <w:r>
-              <w:rPr>
-                <w:sz w:val="24"/>
-              </w:rPr>
-              <w:t xml:space="preserve"> exibe frame para anexar certidões negativas de probidade administrativa e </w:t>
+              <w:ind w:left="480" w:right="151"/>
+              <w:rPr>
+                <w:sz w:val="24"/>
+              </w:rPr>
+            </w:pPr>
+            <w:r>
+              <w:rPr>
+                <w:sz w:val="24"/>
+              </w:rPr>
+              <w:t xml:space="preserve">     </w:t>
+            </w:r>
+            <w:r>
+              <w:rPr>
+                <w:sz w:val="24"/>
+              </w:rPr>
+              <w:t xml:space="preserve"> </w:t>
+            </w:r>
+            <w:r>
+              <w:rPr>
+                <w:sz w:val="24"/>
+              </w:rPr>
+              <w:t>cliente para “Bloqueado”.</w:t>
+            </w:r>
+          </w:p>
+          <w:p>
+            <w:pPr>
+              <w:pStyle w:val="TableParagraph"/>
+              <w:tabs>
+                <w:tab w:val="left" w:pos="817"/>
+              </w:tabs>
+              <w:ind w:left="480" w:right="151"/>
+              <w:rPr>
+                <w:sz w:val="24"/>
+              </w:rPr>
+            </w:pPr>
+            <w:r>
+              <w:rPr>
+                <w:sz w:val="24"/>
+              </w:rPr>
+              <w:t>9.</w:t>
+            </w:r>
+            <w:r>
+              <w:rPr>
+                <w:sz w:val="24"/>
+              </w:rPr>
+              <w:t xml:space="preserve">  </w:t>
+            </w:r>
+            <w:r>
+              <w:rPr>
+                <w:sz w:val="24"/>
+              </w:rPr>
+              <w:t xml:space="preserve"> </w:t>
+            </w:r>
+            <w:r>
+              <w:rPr>
+                <w:sz w:val="24"/>
+              </w:rPr>
+              <w:t>Sistema exibe mensagem</w:t>
+            </w:r>
+          </w:p>
+          <w:p>
+            <w:pPr>
+              <w:pStyle w:val="TableParagraph"/>
+              <w:tabs>
+                <w:tab w:val="left" w:pos="817"/>
+              </w:tabs>
+              <w:ind w:left="480" w:right="151"/>
+              <w:rPr>
+                <w:sz w:val="24"/>
+              </w:rPr>
+            </w:pPr>
+            <w:r>
+              <w:rPr>
+                <w:sz w:val="24"/>
+              </w:rPr>
+              <w:t xml:space="preserve">     </w:t>
+            </w:r>
+            <w:r>
+              <w:rPr>
+                <w:sz w:val="24"/>
+              </w:rPr>
+              <w:t xml:space="preserve"> </w:t>
+            </w:r>
+            <w:r>
+              <w:rPr>
+                <w:sz w:val="24"/>
+              </w:rPr>
+              <w:t>informando o encerramento do</w:t>
+            </w:r>
+          </w:p>
+          <w:p>
+            <w:pPr>
+              <w:pStyle w:val="TableParagraph"/>
+              <w:tabs>
+                <w:tab w:val="left" w:pos="817"/>
+              </w:tabs>
+              <w:ind w:left="480" w:right="151"/>
+              <w:rPr>
+                <w:sz w:val="24"/>
+              </w:rPr>
+            </w:pPr>
+            <w:r>
+              <w:rPr>
+                <w:sz w:val="24"/>
+              </w:rPr>
+              <w:t xml:space="preserve">     </w:t>
+            </w:r>
+            <w:r>
+              <w:rPr>
+                <w:sz w:val="24"/>
+              </w:rPr>
+              <w:t xml:space="preserve"> </w:t>
+            </w:r>
+            <w:r>
+              <w:rPr>
+                <w:sz w:val="24"/>
+              </w:rPr>
+              <w:t>processo de afiliação e exibe tela</w:t>
+            </w:r>
+          </w:p>
+          <w:p>
+            <w:pPr>
+              <w:pStyle w:val="TableParagraph"/>
+              <w:tabs>
+                <w:tab w:val="left" w:pos="817"/>
+              </w:tabs>
+              <w:ind w:left="480" w:right="151"/>
+              <w:rPr>
+                <w:sz w:val="24"/>
+              </w:rPr>
+            </w:pPr>
+            <w:r>
+              <w:rPr>
+                <w:sz w:val="24"/>
+              </w:rPr>
+              <w:t xml:space="preserve">     </w:t>
+            </w:r>
+            <w:r>
+              <w:rPr>
+                <w:sz w:val="24"/>
+              </w:rPr>
+              <w:t xml:space="preserve"> </w:t>
+            </w:r>
+            <w:r>
+              <w:rPr>
+                <w:sz w:val="24"/>
+              </w:rPr>
+              <w:t xml:space="preserve">inicial da página da </w:t>
             </w:r>
             <w:proofErr w:type="spellStart"/>
             <w:r>
               <w:rPr>
                 <w:sz w:val="24"/>
               </w:rPr>
-              <w:t>ineligibilidade</w:t>
+              <w:t>HelpTech</w:t>
             </w:r>
             <w:proofErr w:type="spellEnd"/>
             <w:r>
               <w:rPr>
                 <w:sz w:val="24"/>
               </w:rPr>
-              <w:t>.</w:t>
+              <w:t xml:space="preserve"> e</w:t>
             </w:r>
           </w:p>
           <w:p>
             <w:pPr>
               <w:pStyle w:val="TableParagraph"/>
               <w:tabs>
-                <w:tab w:val="left" w:pos="788"/>
+                <w:tab w:val="left" w:pos="817"/>
               </w:tabs>
-              <w:spacing w:line="270" w:lineRule="atLeast"/>
-              <w:ind w:left="480" w:right="123"/>
-              <w:rPr>
-                <w:sz w:val="24"/>
-              </w:rPr>
-            </w:pPr>
-            <w:proofErr w:type="gramStart"/>
-            <w:r>
-              <w:rPr>
-                <w:sz w:val="24"/>
-              </w:rPr>
-              <w:t xml:space="preserve">5.2  </w:t>
-            </w:r>
-            <w:r>
-              <w:rPr>
-                <w:sz w:val="24"/>
-              </w:rPr>
-              <w:t>Sistema</w:t>
-            </w:r>
-            <w:proofErr w:type="gramEnd"/>
-            <w:r>
-              <w:rPr>
-                <w:sz w:val="24"/>
-              </w:rPr>
-              <w:t xml:space="preserve"> exibe frame para definir informações do Representante da CNPJ (nome, e-mail, dados de identificação).</w:t>
-            </w:r>
-          </w:p>
-        </w:tc>
-      </w:tr>
-      <w:tr>
-        <w:trPr>
-          <w:trHeight w:val="1689"/>
-        </w:trPr>
-        <w:tc>
-          <w:tcPr>
-            <w:tcW w:w="4352" w:type="dxa"/>
-          </w:tcPr>
-          <w:p>
-            <w:pPr>
-              <w:pStyle w:val="TableParagraph"/>
-              <w:ind w:left="480"/>
-              <w:rPr>
-                <w:sz w:val="24"/>
-              </w:rPr>
-            </w:pPr>
-            <w:proofErr w:type="gramStart"/>
-            <w:r>
-              <w:rPr>
-                <w:sz w:val="24"/>
-              </w:rPr>
-              <w:lastRenderedPageBreak/>
-              <w:t xml:space="preserve">5.3  </w:t>
-            </w:r>
-            <w:r>
-              <w:rPr>
-                <w:sz w:val="24"/>
-              </w:rPr>
-              <w:t>Cliente</w:t>
-            </w:r>
-            <w:proofErr w:type="gramEnd"/>
-            <w:r>
-              <w:rPr>
-                <w:sz w:val="24"/>
-              </w:rPr>
-              <w:t xml:space="preserve"> anexa certidões e preenche formulário de identificação do representante legal e submete.</w:t>
-            </w:r>
-          </w:p>
-        </w:tc>
-        <w:tc>
-          <w:tcPr>
-            <w:tcW w:w="4372" w:type="dxa"/>
-          </w:tcPr>
-          <w:p>
-            <w:pPr>
-              <w:pStyle w:val="TableParagraph"/>
-              <w:tabs>
-                <w:tab w:val="left" w:pos="788"/>
-              </w:tabs>
-              <w:spacing w:line="270" w:lineRule="atLeast"/>
-              <w:ind w:left="480" w:right="123"/>
-              <w:rPr>
-                <w:sz w:val="24"/>
-              </w:rPr>
-            </w:pPr>
-            <w:proofErr w:type="gramStart"/>
-            <w:r>
-              <w:rPr>
-                <w:sz w:val="24"/>
-              </w:rPr>
-              <w:t xml:space="preserve">5.4  </w:t>
-            </w:r>
-            <w:r>
-              <w:rPr>
-                <w:sz w:val="24"/>
-              </w:rPr>
-              <w:t>Sistema</w:t>
-            </w:r>
-            <w:proofErr w:type="gramEnd"/>
-            <w:r>
-              <w:rPr>
-                <w:sz w:val="24"/>
-              </w:rPr>
-              <w:t xml:space="preserve"> valida e armazena os dados.</w:t>
-            </w:r>
-          </w:p>
-          <w:p>
-            <w:pPr>
-              <w:pStyle w:val="TableParagraph"/>
-              <w:tabs>
-                <w:tab w:val="left" w:pos="788"/>
-              </w:tabs>
-              <w:spacing w:line="270" w:lineRule="atLeast"/>
-              <w:ind w:left="480" w:right="123"/>
-              <w:rPr>
-                <w:sz w:val="24"/>
-              </w:rPr>
-            </w:pPr>
-            <w:proofErr w:type="gramStart"/>
-            <w:r>
-              <w:rPr>
-                <w:sz w:val="24"/>
-              </w:rPr>
-              <w:t xml:space="preserve">5.5  </w:t>
-            </w:r>
-            <w:r>
-              <w:rPr>
-                <w:sz w:val="24"/>
-              </w:rPr>
-              <w:t>Sistema</w:t>
-            </w:r>
-            <w:proofErr w:type="gramEnd"/>
-            <w:r>
-              <w:rPr>
-                <w:sz w:val="24"/>
-              </w:rPr>
-              <w:t xml:space="preserve"> continua a partir do passo 5.</w:t>
+              <w:ind w:left="480" w:right="151"/>
+              <w:rPr>
+                <w:sz w:val="24"/>
+              </w:rPr>
+            </w:pPr>
+            <w:r>
+              <w:rPr>
+                <w:sz w:val="24"/>
+              </w:rPr>
+              <w:t xml:space="preserve">    </w:t>
+            </w:r>
+            <w:r>
+              <w:rPr>
+                <w:sz w:val="24"/>
+              </w:rPr>
+              <w:t xml:space="preserve">  </w:t>
+            </w:r>
+            <w:r>
+              <w:rPr>
+                <w:sz w:val="24"/>
+              </w:rPr>
+              <w:t>Service.</w:t>
             </w:r>
           </w:p>
         </w:tc>
@@ -7748,16 +8037,28 @@
             <w:pPr>
               <w:pStyle w:val="TableParagraph"/>
               <w:spacing w:line="256" w:lineRule="exact"/>
-              <w:ind w:left="1254"/>
-              <w:rPr>
-                <w:sz w:val="24"/>
-              </w:rPr>
-            </w:pPr>
-            <w:r>
-              <w:rPr>
-                <w:sz w:val="24"/>
-              </w:rPr>
-              <w:t>Fluxo Alternativo - Passo 11 – Cliente Não aceita Diretrizes</w:t>
+              <w:ind w:left="851"/>
+              <w:rPr>
+                <w:sz w:val="24"/>
+              </w:rPr>
+            </w:pPr>
+            <w:r>
+              <w:rPr>
+                <w:sz w:val="24"/>
+              </w:rPr>
+              <w:t>Fluxo Alternativo - Passo 1</w:t>
+            </w:r>
+            <w:r>
+              <w:rPr>
+                <w:sz w:val="24"/>
+              </w:rPr>
+              <w:t>2</w:t>
+            </w:r>
+            <w:r>
+              <w:rPr>
+                <w:sz w:val="24"/>
+              </w:rPr>
+              <w:t xml:space="preserve"> – Cliente Não acessa Link de Validação no prazo</w:t>
             </w:r>
           </w:p>
         </w:tc>
@@ -7835,193 +8136,6 @@
           <w:p>
             <w:pPr>
               <w:pStyle w:val="TableParagraph"/>
-              <w:numPr>
-                <w:ilvl w:val="0"/>
-                <w:numId w:val="29"/>
-              </w:numPr>
-              <w:tabs>
-                <w:tab w:val="left" w:pos="817"/>
-              </w:tabs>
-              <w:ind w:right="151"/>
-              <w:rPr>
-                <w:sz w:val="24"/>
-              </w:rPr>
-            </w:pPr>
-            <w:r>
-              <w:rPr>
-                <w:sz w:val="24"/>
-              </w:rPr>
-              <w:t>Sistema armazena o não aceite do cliente e muda a situação do cliente para “Bloqueado”.</w:t>
-            </w:r>
-          </w:p>
-          <w:p>
-            <w:pPr>
-              <w:pStyle w:val="TableParagraph"/>
-              <w:numPr>
-                <w:ilvl w:val="0"/>
-                <w:numId w:val="29"/>
-              </w:numPr>
-              <w:tabs>
-                <w:tab w:val="left" w:pos="817"/>
-              </w:tabs>
-              <w:ind w:right="151"/>
-              <w:rPr>
-                <w:sz w:val="24"/>
-              </w:rPr>
-            </w:pPr>
-            <w:r>
-              <w:rPr>
-                <w:sz w:val="24"/>
-              </w:rPr>
-              <w:t xml:space="preserve">Sistema exibe mensagem informando o encerramento do processo de afiliação e exibe tela inicial da página da </w:t>
-            </w:r>
-            <w:proofErr w:type="spellStart"/>
-            <w:r>
-              <w:rPr>
-                <w:sz w:val="24"/>
-              </w:rPr>
-              <w:t>HelpTech</w:t>
-            </w:r>
-            <w:proofErr w:type="spellEnd"/>
-            <w:r>
-              <w:rPr>
-                <w:sz w:val="24"/>
-              </w:rPr>
-              <w:t xml:space="preserve"> e-Service.</w:t>
-            </w:r>
-          </w:p>
-        </w:tc>
-      </w:tr>
-    </w:tbl>
-    <w:p>
-      <w:pPr>
-        <w:spacing w:line="272" w:lineRule="exact"/>
-        <w:rPr>
-          <w:rFonts w:ascii="Arial" w:hAnsi="Arial"/>
-          <w:sz w:val="24"/>
-        </w:rPr>
-      </w:pPr>
-    </w:p>
-    <w:tbl>
-      <w:tblPr>
-        <w:tblStyle w:val="TableNormal"/>
-        <w:tblW w:w="0" w:type="auto"/>
-        <w:tblInd w:w="114" w:type="dxa"/>
-        <w:tblBorders>
-          <w:top w:val="single" w:sz="4" w:space="0" w:color="000000"/>
-          <w:left w:val="single" w:sz="4" w:space="0" w:color="000000"/>
-          <w:bottom w:val="single" w:sz="4" w:space="0" w:color="000000"/>
-          <w:right w:val="single" w:sz="4" w:space="0" w:color="000000"/>
-          <w:insideH w:val="single" w:sz="4" w:space="0" w:color="000000"/>
-          <w:insideV w:val="single" w:sz="4" w:space="0" w:color="000000"/>
-        </w:tblBorders>
-        <w:tblLayout w:type="fixed"/>
-        <w:tblLook w:val="01E0" w:firstRow="1" w:lastRow="1" w:firstColumn="1" w:lastColumn="1" w:noHBand="0" w:noVBand="0"/>
-      </w:tblPr>
-      <w:tblGrid>
-        <w:gridCol w:w="4335"/>
-        <w:gridCol w:w="4388"/>
-      </w:tblGrid>
-      <w:tr>
-        <w:trPr>
-          <w:trHeight w:val="275"/>
-        </w:trPr>
-        <w:tc>
-          <w:tcPr>
-            <w:tcW w:w="8723" w:type="dxa"/>
-            <w:gridSpan w:val="2"/>
-          </w:tcPr>
-          <w:p>
-            <w:pPr>
-              <w:pStyle w:val="TableParagraph"/>
-              <w:spacing w:line="256" w:lineRule="exact"/>
-              <w:ind w:left="851"/>
-              <w:rPr>
-                <w:sz w:val="24"/>
-              </w:rPr>
-            </w:pPr>
-            <w:r>
-              <w:rPr>
-                <w:sz w:val="24"/>
-              </w:rPr>
-              <w:t>Fluxo Alternativo - Passo 15 – Cliente Não acessa Link de Validação no prazo</w:t>
-            </w:r>
-          </w:p>
-        </w:tc>
-      </w:tr>
-      <w:tr>
-        <w:trPr>
-          <w:trHeight w:val="275"/>
-        </w:trPr>
-        <w:tc>
-          <w:tcPr>
-            <w:tcW w:w="4335" w:type="dxa"/>
-          </w:tcPr>
-          <w:p>
-            <w:pPr>
-              <w:pStyle w:val="TableParagraph"/>
-              <w:spacing w:line="256" w:lineRule="exact"/>
-              <w:ind w:left="1444" w:right="1440"/>
-              <w:jc w:val="center"/>
-              <w:rPr>
-                <w:sz w:val="24"/>
-              </w:rPr>
-            </w:pPr>
-            <w:r>
-              <w:rPr>
-                <w:sz w:val="24"/>
-              </w:rPr>
-              <w:t>Ações do Ator</w:t>
-            </w:r>
-          </w:p>
-        </w:tc>
-        <w:tc>
-          <w:tcPr>
-            <w:tcW w:w="4388" w:type="dxa"/>
-          </w:tcPr>
-          <w:p>
-            <w:pPr>
-              <w:pStyle w:val="TableParagraph"/>
-              <w:spacing w:line="256" w:lineRule="exact"/>
-              <w:ind w:left="1332"/>
-              <w:rPr>
-                <w:sz w:val="24"/>
-              </w:rPr>
-            </w:pPr>
-            <w:r>
-              <w:rPr>
-                <w:sz w:val="24"/>
-              </w:rPr>
-              <w:t>Ações do Sistema</w:t>
-            </w:r>
-          </w:p>
-        </w:tc>
-      </w:tr>
-      <w:tr>
-        <w:trPr>
-          <w:trHeight w:val="1379"/>
-        </w:trPr>
-        <w:tc>
-          <w:tcPr>
-            <w:tcW w:w="4335" w:type="dxa"/>
-          </w:tcPr>
-          <w:p>
-            <w:pPr>
-              <w:pStyle w:val="TableParagraph"/>
-              <w:ind w:left="828"/>
-              <w:rPr>
-                <w:sz w:val="24"/>
-              </w:rPr>
-            </w:pPr>
-          </w:p>
-        </w:tc>
-        <w:tc>
-          <w:tcPr>
-            <w:tcW w:w="4388" w:type="dxa"/>
-          </w:tcPr>
-          <w:p>
-            <w:pPr>
-              <w:pStyle w:val="TableParagraph"/>
               <w:tabs>
                 <w:tab w:val="left" w:pos="817"/>
               </w:tabs>
@@ -8030,25 +8144,23 @@
                 <w:sz w:val="24"/>
               </w:rPr>
             </w:pPr>
-            <w:proofErr w:type="gramStart"/>
-            <w:r>
-              <w:rPr>
-                <w:sz w:val="24"/>
-              </w:rPr>
-              <w:t xml:space="preserve">15.1  </w:t>
-            </w:r>
-            <w:r>
-              <w:rPr>
-                <w:sz w:val="24"/>
-              </w:rPr>
-              <w:t>Sistema</w:t>
-            </w:r>
-            <w:proofErr w:type="gramEnd"/>
-            <w:r>
-              <w:rPr>
-                <w:sz w:val="24"/>
-              </w:rPr>
-              <w:t xml:space="preserve"> envia e-mail de validação do e-mail do cliente.</w:t>
+            <w:r>
+              <w:rPr>
+                <w:sz w:val="24"/>
+              </w:rPr>
+              <w:t>12</w:t>
+            </w:r>
+            <w:r>
+              <w:rPr>
+                <w:sz w:val="24"/>
+              </w:rPr>
+              <w:t>.1 Sistema</w:t>
+            </w:r>
+            <w:r>
+              <w:rPr>
+                <w:sz w:val="24"/>
+              </w:rPr>
+              <w:t xml:space="preserve"> envia e-mail de</w:t>
             </w:r>
           </w:p>
           <w:p>
@@ -8062,25 +8174,17 @@
                 <w:sz w:val="24"/>
               </w:rPr>
             </w:pPr>
-            <w:proofErr w:type="gramStart"/>
-            <w:r>
-              <w:rPr>
-                <w:sz w:val="24"/>
-              </w:rPr>
-              <w:t xml:space="preserve">15.2  </w:t>
-            </w:r>
-            <w:r>
-              <w:rPr>
-                <w:sz w:val="24"/>
-              </w:rPr>
-              <w:t>Sistema</w:t>
-            </w:r>
-            <w:proofErr w:type="gramEnd"/>
-            <w:r>
-              <w:rPr>
-                <w:sz w:val="24"/>
-              </w:rPr>
-              <w:t xml:space="preserve"> exibe mensagem solicitando a validação do e-mail informado.</w:t>
+            <w:r>
+              <w:rPr>
+                <w:sz w:val="24"/>
+              </w:rPr>
+              <w:t xml:space="preserve">        </w:t>
+            </w:r>
+            <w:r>
+              <w:rPr>
+                <w:sz w:val="24"/>
+              </w:rPr>
+              <w:t>validação do e-mail do cliente.</w:t>
             </w:r>
           </w:p>
           <w:p>
@@ -8094,25 +8198,119 @@
                 <w:sz w:val="24"/>
               </w:rPr>
             </w:pPr>
-            <w:proofErr w:type="gramStart"/>
-            <w:r>
-              <w:rPr>
-                <w:sz w:val="24"/>
-              </w:rPr>
-              <w:t xml:space="preserve">15.3  </w:t>
-            </w:r>
-            <w:r>
-              <w:rPr>
-                <w:sz w:val="24"/>
-              </w:rPr>
-              <w:t>Volta</w:t>
-            </w:r>
-            <w:proofErr w:type="gramEnd"/>
-            <w:r>
-              <w:rPr>
-                <w:sz w:val="24"/>
-              </w:rPr>
-              <w:t xml:space="preserve"> para o passo 14</w:t>
+            <w:r>
+              <w:rPr>
+                <w:sz w:val="24"/>
+              </w:rPr>
+              <w:t>1</w:t>
+            </w:r>
+            <w:r>
+              <w:rPr>
+                <w:sz w:val="24"/>
+              </w:rPr>
+              <w:t>2</w:t>
+            </w:r>
+            <w:r>
+              <w:rPr>
+                <w:sz w:val="24"/>
+              </w:rPr>
+              <w:t>.2 Sistema</w:t>
+            </w:r>
+            <w:r>
+              <w:rPr>
+                <w:sz w:val="24"/>
+              </w:rPr>
+              <w:t xml:space="preserve"> exibe mensagem</w:t>
+            </w:r>
+          </w:p>
+          <w:p>
+            <w:pPr>
+              <w:pStyle w:val="TableParagraph"/>
+              <w:tabs>
+                <w:tab w:val="left" w:pos="817"/>
+              </w:tabs>
+              <w:ind w:left="480" w:right="151"/>
+              <w:rPr>
+                <w:sz w:val="24"/>
+              </w:rPr>
+            </w:pPr>
+            <w:r>
+              <w:rPr>
+                <w:sz w:val="24"/>
+              </w:rPr>
+              <w:t xml:space="preserve">        </w:t>
+            </w:r>
+            <w:r>
+              <w:rPr>
+                <w:sz w:val="24"/>
+              </w:rPr>
+              <w:t>solicitando a validação do e-mail</w:t>
+            </w:r>
+          </w:p>
+          <w:p>
+            <w:pPr>
+              <w:pStyle w:val="TableParagraph"/>
+              <w:tabs>
+                <w:tab w:val="left" w:pos="817"/>
+              </w:tabs>
+              <w:ind w:left="480" w:right="151"/>
+              <w:rPr>
+                <w:sz w:val="24"/>
+              </w:rPr>
+            </w:pPr>
+            <w:r>
+              <w:rPr>
+                <w:sz w:val="24"/>
+              </w:rPr>
+              <w:t xml:space="preserve">        </w:t>
+            </w:r>
+            <w:r>
+              <w:rPr>
+                <w:sz w:val="24"/>
+              </w:rPr>
+              <w:t>informado.</w:t>
+            </w:r>
+          </w:p>
+          <w:p>
+            <w:pPr>
+              <w:pStyle w:val="TableParagraph"/>
+              <w:tabs>
+                <w:tab w:val="left" w:pos="817"/>
+              </w:tabs>
+              <w:ind w:left="480" w:right="151"/>
+              <w:rPr>
+                <w:sz w:val="24"/>
+              </w:rPr>
+            </w:pPr>
+            <w:r>
+              <w:rPr>
+                <w:sz w:val="24"/>
+              </w:rPr>
+              <w:t>1</w:t>
+            </w:r>
+            <w:r>
+              <w:rPr>
+                <w:sz w:val="24"/>
+              </w:rPr>
+              <w:t>2</w:t>
+            </w:r>
+            <w:r>
+              <w:rPr>
+                <w:sz w:val="24"/>
+              </w:rPr>
+              <w:t>.3 Volta</w:t>
+            </w:r>
+            <w:r>
+              <w:rPr>
+                <w:sz w:val="24"/>
+              </w:rPr>
+              <w:t xml:space="preserve"> para o passo 1</w:t>
+            </w:r>
+            <w:r>
+              <w:rPr>
+                <w:sz w:val="24"/>
+              </w:rPr>
+              <w:t>1</w:t>
             </w:r>
           </w:p>
         </w:tc>
@@ -8324,14 +8522,12 @@
               </w:rPr>
               <w:t xml:space="preserve">Prestador </w:t>
             </w:r>
-            <w:proofErr w:type="spellStart"/>
-            <w:r>
-              <w:rPr>
-                <w:sz w:val="24"/>
-              </w:rPr>
-              <w:t>Servico</w:t>
-            </w:r>
-            <w:proofErr w:type="spellEnd"/>
+            <w:r>
+              <w:rPr>
+                <w:sz w:val="24"/>
+              </w:rPr>
+              <w:t>Serviço</w:t>
+            </w:r>
             <w:r>
               <w:rPr>
                 <w:sz w:val="24"/>
@@ -8438,21 +8634,7 @@
               <w:rPr>
                 <w:sz w:val="24"/>
               </w:rPr>
-              <w:t xml:space="preserve">o </w:t>
-            </w:r>
-            <w:proofErr w:type="spellStart"/>
-            <w:r>
-              <w:rPr>
-                <w:sz w:val="24"/>
-              </w:rPr>
-              <w:t>HelpTech</w:t>
-            </w:r>
-            <w:proofErr w:type="spellEnd"/>
-            <w:r>
-              <w:rPr>
-                <w:sz w:val="24"/>
-              </w:rPr>
-              <w:t xml:space="preserve"> e-Service.</w:t>
+              <w:t>o HelpTech e-Service.</w:t>
             </w:r>
           </w:p>
         </w:tc>
@@ -9000,19 +9182,11 @@
               </w:rPr>
               <w:t xml:space="preserve"> </w:t>
             </w:r>
-            <w:proofErr w:type="spellStart"/>
-            <w:r>
-              <w:rPr>
-                <w:sz w:val="24"/>
-              </w:rPr>
-              <w:t>email</w:t>
-            </w:r>
-            <w:proofErr w:type="spellEnd"/>
-            <w:r>
-              <w:rPr>
-                <w:sz w:val="24"/>
-              </w:rPr>
-              <w:t xml:space="preserve"> e CPF</w:t>
+            <w:r>
+              <w:rPr>
+                <w:sz w:val="24"/>
+              </w:rPr>
+              <w:t>email e CPF</w:t>
             </w:r>
             <w:r>
               <w:rPr>
@@ -9260,45 +9434,97 @@
           <w:p>
             <w:pPr>
               <w:pStyle w:val="TableParagraph"/>
-              <w:numPr>
-                <w:ilvl w:val="0"/>
-                <w:numId w:val="21"/>
-              </w:numPr>
               <w:tabs>
                 <w:tab w:val="left" w:pos="829"/>
               </w:tabs>
-              <w:ind w:left="828" w:right="692" w:hanging="357"/>
-              <w:rPr>
-                <w:sz w:val="24"/>
-              </w:rPr>
-            </w:pPr>
-            <w:r>
-              <w:rPr>
-                <w:sz w:val="24"/>
-              </w:rPr>
-              <w:t>Sistema valida e armazena os dados.</w:t>
-            </w:r>
-          </w:p>
-          <w:p>
-            <w:pPr>
-              <w:pStyle w:val="TableParagraph"/>
-              <w:numPr>
-                <w:ilvl w:val="0"/>
-                <w:numId w:val="21"/>
-              </w:numPr>
+              <w:ind w:left="471" w:right="692"/>
+              <w:rPr>
+                <w:sz w:val="24"/>
+              </w:rPr>
+            </w:pPr>
+            <w:r>
+              <w:rPr>
+                <w:sz w:val="24"/>
+              </w:rPr>
+              <w:t xml:space="preserve">5.   </w:t>
+            </w:r>
+            <w:r>
+              <w:rPr>
+                <w:sz w:val="24"/>
+              </w:rPr>
+              <w:t>Sistema valida e armazena</w:t>
+            </w:r>
+          </w:p>
+          <w:p>
+            <w:pPr>
+              <w:pStyle w:val="TableParagraph"/>
               <w:tabs>
                 <w:tab w:val="left" w:pos="829"/>
               </w:tabs>
-              <w:ind w:left="828" w:right="692" w:hanging="357"/>
-              <w:rPr>
-                <w:sz w:val="24"/>
-              </w:rPr>
-            </w:pPr>
-            <w:r>
-              <w:rPr>
-                <w:sz w:val="24"/>
-              </w:rPr>
-              <w:t xml:space="preserve">Sistema exibe formulário de Perfil e </w:t>
+              <w:ind w:left="471" w:right="692"/>
+              <w:rPr>
+                <w:sz w:val="24"/>
+              </w:rPr>
+            </w:pPr>
+            <w:r>
+              <w:rPr>
+                <w:sz w:val="24"/>
+              </w:rPr>
+              <w:t xml:space="preserve">      </w:t>
+            </w:r>
+            <w:r>
+              <w:rPr>
+                <w:sz w:val="24"/>
+              </w:rPr>
+              <w:t>os dados.</w:t>
+            </w:r>
+          </w:p>
+          <w:p>
+            <w:pPr>
+              <w:pStyle w:val="TableParagraph"/>
+              <w:tabs>
+                <w:tab w:val="left" w:pos="829"/>
+              </w:tabs>
+              <w:ind w:left="471" w:right="692"/>
+              <w:rPr>
+                <w:sz w:val="24"/>
+              </w:rPr>
+            </w:pPr>
+            <w:r>
+              <w:rPr>
+                <w:sz w:val="24"/>
+              </w:rPr>
+              <w:t xml:space="preserve">6.   </w:t>
+            </w:r>
+            <w:r>
+              <w:rPr>
+                <w:sz w:val="24"/>
+              </w:rPr>
+              <w:t>Sistema exibe formulário de</w:t>
+            </w:r>
+          </w:p>
+          <w:p>
+            <w:pPr>
+              <w:pStyle w:val="TableParagraph"/>
+              <w:tabs>
+                <w:tab w:val="left" w:pos="829"/>
+              </w:tabs>
+              <w:ind w:left="471" w:right="692"/>
+              <w:rPr>
+                <w:sz w:val="24"/>
+              </w:rPr>
+            </w:pPr>
+            <w:r>
+              <w:rPr>
+                <w:sz w:val="24"/>
+              </w:rPr>
+              <w:t xml:space="preserve">      </w:t>
+            </w:r>
+            <w:r>
+              <w:rPr>
+                <w:sz w:val="24"/>
+              </w:rPr>
+              <w:t xml:space="preserve">Perfil e </w:t>
             </w:r>
             <w:r>
               <w:rPr>
@@ -9310,7 +9536,25 @@
               <w:rPr>
                 <w:sz w:val="24"/>
               </w:rPr>
-              <w:t xml:space="preserve"> do </w:t>
+              <w:t xml:space="preserve"> do</w:t>
+            </w:r>
+          </w:p>
+          <w:p>
+            <w:pPr>
+              <w:pStyle w:val="TableParagraph"/>
+              <w:tabs>
+                <w:tab w:val="left" w:pos="829"/>
+              </w:tabs>
+              <w:ind w:left="471" w:right="692"/>
+              <w:rPr>
+                <w:sz w:val="24"/>
+              </w:rPr>
+            </w:pPr>
+            <w:r>
+              <w:rPr>
+                <w:sz w:val="24"/>
+              </w:rPr>
+              <w:t xml:space="preserve">      </w:t>
             </w:r>
             <w:r>
               <w:rPr>
@@ -9435,21 +9679,7 @@
               <w:rPr>
                 <w:sz w:val="24"/>
               </w:rPr>
-              <w:t xml:space="preserve">plataforma </w:t>
-            </w:r>
-            <w:proofErr w:type="spellStart"/>
-            <w:r>
-              <w:rPr>
-                <w:sz w:val="24"/>
-              </w:rPr>
-              <w:t>HelpTech</w:t>
-            </w:r>
-            <w:proofErr w:type="spellEnd"/>
-            <w:r>
-              <w:rPr>
-                <w:sz w:val="24"/>
-              </w:rPr>
-              <w:t xml:space="preserve"> e-Service.</w:t>
+              <w:t>plataforma HelpTech e-Service.</w:t>
             </w:r>
           </w:p>
           <w:p>
@@ -9671,14 +9901,12 @@
               </w:rPr>
               <w:t xml:space="preserve"> para “</w:t>
             </w:r>
-            <w:proofErr w:type="gramStart"/>
-            <w:r>
-              <w:rPr>
-                <w:sz w:val="24"/>
-              </w:rPr>
-              <w:t>Aguardando  aprovação</w:t>
-            </w:r>
-            <w:proofErr w:type="gramEnd"/>
+            <w:r>
+              <w:rPr>
+                <w:sz w:val="24"/>
+              </w:rPr>
+              <w:t>Aguardando aprovação</w:t>
+            </w:r>
             <w:r>
               <w:rPr>
                 <w:sz w:val="24"/>
@@ -9714,21 +9942,7 @@
               <w:rPr>
                 <w:sz w:val="24"/>
               </w:rPr>
-              <w:t xml:space="preserve"> que está esperando a aprovação de sua afiliação pela </w:t>
-            </w:r>
-            <w:proofErr w:type="spellStart"/>
-            <w:r>
-              <w:rPr>
-                <w:sz w:val="24"/>
-              </w:rPr>
-              <w:t>HelpTech</w:t>
-            </w:r>
-            <w:proofErr w:type="spellEnd"/>
-            <w:r>
-              <w:rPr>
-                <w:sz w:val="24"/>
-              </w:rPr>
-              <w:t xml:space="preserve"> e-Service e deve receber liberação em breve.</w:t>
+              <w:t xml:space="preserve"> que está esperando a aprovação de sua afiliação pela HelpTech e-Service e deve receber liberação em breve.</w:t>
             </w:r>
           </w:p>
         </w:tc>
@@ -10485,34 +10699,24 @@
                 <w:sz w:val="24"/>
               </w:rPr>
             </w:pPr>
-            <w:proofErr w:type="gramStart"/>
-            <w:r>
-              <w:rPr>
-                <w:sz w:val="24"/>
-              </w:rPr>
-              <w:t xml:space="preserve">5.1  </w:t>
-            </w:r>
-            <w:r>
-              <w:rPr>
-                <w:sz w:val="24"/>
-              </w:rPr>
-              <w:t>Sistema</w:t>
-            </w:r>
-            <w:proofErr w:type="gramEnd"/>
+            <w:r>
+              <w:rPr>
+                <w:sz w:val="24"/>
+              </w:rPr>
+              <w:t>5.1 Sistema</w:t>
+            </w:r>
             <w:r>
               <w:rPr>
                 <w:sz w:val="24"/>
               </w:rPr>
               <w:t xml:space="preserve"> exibe frame para anexar certidões negativas de probidade administrativa e </w:t>
             </w:r>
-            <w:proofErr w:type="spellStart"/>
-            <w:r>
-              <w:rPr>
-                <w:sz w:val="24"/>
-              </w:rPr>
-              <w:t>ineligibilidade</w:t>
-            </w:r>
-            <w:proofErr w:type="spellEnd"/>
+            <w:r>
+              <w:rPr>
+                <w:sz w:val="24"/>
+              </w:rPr>
+              <w:t>inelegibilidade</w:t>
+            </w:r>
             <w:r>
               <w:rPr>
                 <w:sz w:val="24"/>
@@ -10532,20 +10736,12 @@
                 <w:sz w:val="24"/>
               </w:rPr>
             </w:pPr>
-            <w:proofErr w:type="gramStart"/>
-            <w:r>
-              <w:rPr>
-                <w:sz w:val="24"/>
-              </w:rPr>
-              <w:t xml:space="preserve">5.2  </w:t>
-            </w:r>
-            <w:r>
-              <w:rPr>
-                <w:sz w:val="24"/>
-              </w:rPr>
-              <w:t>Sistema</w:t>
-            </w:r>
-            <w:proofErr w:type="gramEnd"/>
+            <w:r>
+              <w:rPr>
+                <w:sz w:val="24"/>
+              </w:rPr>
+              <w:t>5.2 Sistema</w:t>
+            </w:r>
             <w:r>
               <w:rPr>
                 <w:sz w:val="24"/>
@@ -10571,21 +10767,13 @@
                 <w:sz w:val="24"/>
               </w:rPr>
             </w:pPr>
-            <w:proofErr w:type="gramStart"/>
             <w:r>
               <w:rPr>
                 <w:sz w:val="24"/>
               </w:rPr>
               <w:lastRenderedPageBreak/>
-              <w:t xml:space="preserve">5.3  </w:t>
-            </w:r>
-            <w:r>
-              <w:rPr>
-                <w:sz w:val="24"/>
-              </w:rPr>
-              <w:t>Prestador</w:t>
-            </w:r>
-            <w:proofErr w:type="gramEnd"/>
+              <w:t>5.3 Prestador</w:t>
+            </w:r>
             <w:r>
               <w:rPr>
                 <w:sz w:val="24"/>
@@ -10616,20 +10804,12 @@
                 <w:sz w:val="24"/>
               </w:rPr>
             </w:pPr>
-            <w:proofErr w:type="gramStart"/>
-            <w:r>
-              <w:rPr>
-                <w:sz w:val="24"/>
-              </w:rPr>
-              <w:t xml:space="preserve">5.4  </w:t>
-            </w:r>
-            <w:r>
-              <w:rPr>
-                <w:sz w:val="24"/>
-              </w:rPr>
-              <w:t>Sistema</w:t>
-            </w:r>
-            <w:proofErr w:type="gramEnd"/>
+            <w:r>
+              <w:rPr>
+                <w:sz w:val="24"/>
+              </w:rPr>
+              <w:t>5.4 Sistema</w:t>
+            </w:r>
             <w:r>
               <w:rPr>
                 <w:sz w:val="24"/>
@@ -10649,20 +10829,12 @@
                 <w:sz w:val="24"/>
               </w:rPr>
             </w:pPr>
-            <w:proofErr w:type="gramStart"/>
-            <w:r>
-              <w:rPr>
-                <w:sz w:val="24"/>
-              </w:rPr>
-              <w:t xml:space="preserve">5.5  </w:t>
-            </w:r>
-            <w:r>
-              <w:rPr>
-                <w:sz w:val="24"/>
-              </w:rPr>
-              <w:t>Sistema</w:t>
-            </w:r>
-            <w:proofErr w:type="gramEnd"/>
+            <w:r>
+              <w:rPr>
+                <w:sz w:val="24"/>
+              </w:rPr>
+              <w:t>5.5 Sistema</w:t>
+            </w:r>
             <w:r>
               <w:rPr>
                 <w:sz w:val="24"/>
@@ -10864,21 +11036,7 @@
               <w:rPr>
                 <w:sz w:val="24"/>
               </w:rPr>
-              <w:t xml:space="preserve">Sistema exibe mensagem informando o encerramento do processo de afiliação e exibe tela inicial da página da </w:t>
-            </w:r>
-            <w:proofErr w:type="spellStart"/>
-            <w:r>
-              <w:rPr>
-                <w:sz w:val="24"/>
-              </w:rPr>
-              <w:t>HelpTech</w:t>
-            </w:r>
-            <w:proofErr w:type="spellEnd"/>
-            <w:r>
-              <w:rPr>
-                <w:sz w:val="24"/>
-              </w:rPr>
-              <w:t xml:space="preserve"> e-Service.</w:t>
+              <w:t>Sistema exibe mensagem informando o encerramento do processo de afiliação e exibe tela inicial da página da HelpTech e-Service.</w:t>
             </w:r>
           </w:p>
         </w:tc>
@@ -11063,8 +11221,6 @@
               </w:rPr>
               <w:t>15.2 Sistema</w:t>
             </w:r>
-            <w:bookmarkStart w:id="7" w:name="_GoBack"/>
-            <w:bookmarkEnd w:id="7"/>
             <w:r>
               <w:rPr>
                 <w:sz w:val="24"/>
@@ -11083,20 +11239,12 @@
                 <w:sz w:val="24"/>
               </w:rPr>
             </w:pPr>
-            <w:proofErr w:type="gramStart"/>
-            <w:r>
-              <w:rPr>
-                <w:sz w:val="24"/>
-              </w:rPr>
-              <w:t xml:space="preserve">15.3  </w:t>
-            </w:r>
-            <w:r>
-              <w:rPr>
-                <w:sz w:val="24"/>
-              </w:rPr>
-              <w:t>Volta</w:t>
-            </w:r>
-            <w:proofErr w:type="gramEnd"/>
+            <w:r>
+              <w:rPr>
+                <w:sz w:val="24"/>
+              </w:rPr>
+              <w:t>15.3 Volta</w:t>
+            </w:r>
             <w:r>
               <w:rPr>
                 <w:sz w:val="24"/>
@@ -11557,23 +11705,7 @@
                 <w:rFonts w:ascii="Arial"/>
                 <w:sz w:val="24"/>
               </w:rPr>
-              <w:t xml:space="preserve">O representante da </w:t>
-            </w:r>
-            <w:proofErr w:type="spellStart"/>
-            <w:r>
-              <w:rPr>
-                <w:rFonts w:ascii="Arial"/>
-                <w:sz w:val="24"/>
-              </w:rPr>
-              <w:t>HelpTech</w:t>
-            </w:r>
-            <w:proofErr w:type="spellEnd"/>
-            <w:r>
-              <w:rPr>
-                <w:rFonts w:ascii="Arial"/>
-                <w:sz w:val="24"/>
-              </w:rPr>
-              <w:t xml:space="preserve"> e-Service deve ser capaz de aprovar uma </w:t>
+              <w:t xml:space="preserve">O representante da HelpTech e-Service deve ser capaz de aprovar uma </w:t>
             </w:r>
             <w:r>
               <w:rPr>
@@ -11922,7 +12054,7 @@
                 <w:rFonts w:ascii="Arial" w:hAnsi="Arial"/>
                 <w:sz w:val="24"/>
               </w:rPr>
-              <w:t>deve</w:t>
+              <w:t>devem</w:t>
             </w:r>
             <w:r>
               <w:rPr>
@@ -12018,17 +12150,6 @@
         </w:tc>
       </w:tr>
     </w:tbl>
-    <w:p>
-      <w:pPr>
-        <w:pStyle w:val="Corpodetexto"/>
-        <w:rPr>
-          <w:rFonts w:ascii="Trebuchet MS"/>
-          <w:b/>
-          <w:i/>
-          <w:sz w:val="20"/>
-        </w:rPr>
-      </w:pPr>
-    </w:p>
     <w:p>
       <w:pPr>
         <w:pStyle w:val="Corpodetexto"/>
@@ -12270,7 +12391,14 @@
                 <w:rFonts w:ascii="Arial" w:hAnsi="Arial"/>
                 <w:sz w:val="24"/>
               </w:rPr>
-              <w:t>informações do sistema deve ser menor do que 2 segundos</w:t>
+              <w:t>informações do sistema devem</w:t>
+            </w:r>
+            <w:r>
+              <w:rPr>
+                <w:rFonts w:ascii="Arial" w:hAnsi="Arial"/>
+                <w:sz w:val="24"/>
+              </w:rPr>
+              <w:t xml:space="preserve"> ser menor do que 2 segundos</w:t>
             </w:r>
           </w:p>
         </w:tc>
@@ -14684,6 +14812,92 @@
     </w:lvl>
   </w:abstractNum>
   <w:abstractNum w:abstractNumId="16" w15:restartNumberingAfterBreak="0">
+    <w:nsid w:val="4A3A5838"/>
+    <w:multiLevelType w:val="hybridMultilevel"/>
+    <w:tmpl w:val="31749054"/>
+    <w:lvl w:ilvl="0" w:tplc="0416000F">
+      <w:start w:val="1"/>
+      <w:numFmt w:val="decimal"/>
+      <w:lvlText w:val="%1."/>
+      <w:lvlJc w:val="left"/>
+      <w:pPr>
+        <w:ind w:left="1188" w:hanging="360"/>
+      </w:pPr>
+    </w:lvl>
+    <w:lvl w:ilvl="1" w:tplc="04160019" w:tentative="1">
+      <w:start w:val="1"/>
+      <w:numFmt w:val="lowerLetter"/>
+      <w:lvlText w:val="%2."/>
+      <w:lvlJc w:val="left"/>
+      <w:pPr>
+        <w:ind w:left="1908" w:hanging="360"/>
+      </w:pPr>
+    </w:lvl>
+    <w:lvl w:ilvl="2" w:tplc="0416001B" w:tentative="1">
+      <w:start w:val="1"/>
+      <w:numFmt w:val="lowerRoman"/>
+      <w:lvlText w:val="%3."/>
+      <w:lvlJc w:val="right"/>
+      <w:pPr>
+        <w:ind w:left="2628" w:hanging="180"/>
+      </w:pPr>
+    </w:lvl>
+    <w:lvl w:ilvl="3" w:tplc="0416000F" w:tentative="1">
+      <w:start w:val="1"/>
+      <w:numFmt w:val="decimal"/>
+      <w:lvlText w:val="%4."/>
+      <w:lvlJc w:val="left"/>
+      <w:pPr>
+        <w:ind w:left="3348" w:hanging="360"/>
+      </w:pPr>
+    </w:lvl>
+    <w:lvl w:ilvl="4" w:tplc="04160019" w:tentative="1">
+      <w:start w:val="1"/>
+      <w:numFmt w:val="lowerLetter"/>
+      <w:lvlText w:val="%5."/>
+      <w:lvlJc w:val="left"/>
+      <w:pPr>
+        <w:ind w:left="4068" w:hanging="360"/>
+      </w:pPr>
+    </w:lvl>
+    <w:lvl w:ilvl="5" w:tplc="0416001B" w:tentative="1">
+      <w:start w:val="1"/>
+      <w:numFmt w:val="lowerRoman"/>
+      <w:lvlText w:val="%6."/>
+      <w:lvlJc w:val="right"/>
+      <w:pPr>
+        <w:ind w:left="4788" w:hanging="180"/>
+      </w:pPr>
+    </w:lvl>
+    <w:lvl w:ilvl="6" w:tplc="0416000F" w:tentative="1">
+      <w:start w:val="1"/>
+      <w:numFmt w:val="decimal"/>
+      <w:lvlText w:val="%7."/>
+      <w:lvlJc w:val="left"/>
+      <w:pPr>
+        <w:ind w:left="5508" w:hanging="360"/>
+      </w:pPr>
+    </w:lvl>
+    <w:lvl w:ilvl="7" w:tplc="04160019" w:tentative="1">
+      <w:start w:val="1"/>
+      <w:numFmt w:val="lowerLetter"/>
+      <w:lvlText w:val="%8."/>
+      <w:lvlJc w:val="left"/>
+      <w:pPr>
+        <w:ind w:left="6228" w:hanging="360"/>
+      </w:pPr>
+    </w:lvl>
+    <w:lvl w:ilvl="8" w:tplc="0416001B" w:tentative="1">
+      <w:start w:val="1"/>
+      <w:numFmt w:val="lowerRoman"/>
+      <w:lvlText w:val="%9."/>
+      <w:lvlJc w:val="right"/>
+      <w:pPr>
+        <w:ind w:left="6948" w:hanging="180"/>
+      </w:pPr>
+    </w:lvl>
+  </w:abstractNum>
+  <w:abstractNum w:abstractNumId="17" w15:restartNumberingAfterBreak="0">
     <w:nsid w:val="4A7400F1"/>
     <w:multiLevelType w:val="hybridMultilevel"/>
     <w:tmpl w:val="76F62BAE"/>
@@ -14801,7 +15015,7 @@
       </w:rPr>
     </w:lvl>
   </w:abstractNum>
-  <w:abstractNum w:abstractNumId="17" w15:restartNumberingAfterBreak="0">
+  <w:abstractNum w:abstractNumId="18" w15:restartNumberingAfterBreak="0">
     <w:nsid w:val="4E3E6736"/>
     <w:multiLevelType w:val="hybridMultilevel"/>
     <w:tmpl w:val="A4524FEA"/>
@@ -14919,7 +15133,7 @@
       </w:rPr>
     </w:lvl>
   </w:abstractNum>
-  <w:abstractNum w:abstractNumId="18" w15:restartNumberingAfterBreak="0">
+  <w:abstractNum w:abstractNumId="19" w15:restartNumberingAfterBreak="0">
     <w:nsid w:val="4F6D40D7"/>
     <w:multiLevelType w:val="hybridMultilevel"/>
     <w:tmpl w:val="4120B7C4"/>
@@ -15037,7 +15251,7 @@
       </w:rPr>
     </w:lvl>
   </w:abstractNum>
-  <w:abstractNum w:abstractNumId="19" w15:restartNumberingAfterBreak="0">
+  <w:abstractNum w:abstractNumId="20" w15:restartNumberingAfterBreak="0">
     <w:nsid w:val="58F037C1"/>
     <w:multiLevelType w:val="hybridMultilevel"/>
     <w:tmpl w:val="58A2C508"/>
@@ -15130,7 +15344,7 @@
       </w:pPr>
     </w:lvl>
   </w:abstractNum>
-  <w:abstractNum w:abstractNumId="20" w15:restartNumberingAfterBreak="0">
+  <w:abstractNum w:abstractNumId="21" w15:restartNumberingAfterBreak="0">
     <w:nsid w:val="5C626A9E"/>
     <w:multiLevelType w:val="hybridMultilevel"/>
     <w:tmpl w:val="1DAA5548"/>
@@ -15248,7 +15462,7 @@
       </w:rPr>
     </w:lvl>
   </w:abstractNum>
-  <w:abstractNum w:abstractNumId="21" w15:restartNumberingAfterBreak="0">
+  <w:abstractNum w:abstractNumId="22" w15:restartNumberingAfterBreak="0">
     <w:nsid w:val="5FF05009"/>
     <w:multiLevelType w:val="hybridMultilevel"/>
     <w:tmpl w:val="7960BF7A"/>
@@ -15366,7 +15580,7 @@
       </w:rPr>
     </w:lvl>
   </w:abstractNum>
-  <w:abstractNum w:abstractNumId="22" w15:restartNumberingAfterBreak="0">
+  <w:abstractNum w:abstractNumId="23" w15:restartNumberingAfterBreak="0">
     <w:nsid w:val="60B430B4"/>
     <w:multiLevelType w:val="hybridMultilevel"/>
     <w:tmpl w:val="3466B5F0"/>
@@ -15484,7 +15698,7 @@
       </w:rPr>
     </w:lvl>
   </w:abstractNum>
-  <w:abstractNum w:abstractNumId="23" w15:restartNumberingAfterBreak="0">
+  <w:abstractNum w:abstractNumId="24" w15:restartNumberingAfterBreak="0">
     <w:nsid w:val="6B100B17"/>
     <w:multiLevelType w:val="hybridMultilevel"/>
     <w:tmpl w:val="85E6476A"/>
@@ -15573,7 +15787,7 @@
       </w:pPr>
     </w:lvl>
   </w:abstractNum>
-  <w:abstractNum w:abstractNumId="24" w15:restartNumberingAfterBreak="0">
+  <w:abstractNum w:abstractNumId="25" w15:restartNumberingAfterBreak="0">
     <w:nsid w:val="70C57F52"/>
     <w:multiLevelType w:val="hybridMultilevel"/>
     <w:tmpl w:val="7E2E374C"/>
@@ -15662,7 +15876,7 @@
       </w:pPr>
     </w:lvl>
   </w:abstractNum>
-  <w:abstractNum w:abstractNumId="25" w15:restartNumberingAfterBreak="0">
+  <w:abstractNum w:abstractNumId="26" w15:restartNumberingAfterBreak="0">
     <w:nsid w:val="73734468"/>
     <w:multiLevelType w:val="hybridMultilevel"/>
     <w:tmpl w:val="D53E4082"/>
@@ -15780,7 +15994,7 @@
       </w:rPr>
     </w:lvl>
   </w:abstractNum>
-  <w:abstractNum w:abstractNumId="26" w15:restartNumberingAfterBreak="0">
+  <w:abstractNum w:abstractNumId="27" w15:restartNumberingAfterBreak="0">
     <w:nsid w:val="75545902"/>
     <w:multiLevelType w:val="hybridMultilevel"/>
     <w:tmpl w:val="C0BA2B66"/>
@@ -15898,7 +16112,7 @@
       </w:rPr>
     </w:lvl>
   </w:abstractNum>
-  <w:abstractNum w:abstractNumId="27" w15:restartNumberingAfterBreak="0">
+  <w:abstractNum w:abstractNumId="28" w15:restartNumberingAfterBreak="0">
     <w:nsid w:val="75E51E82"/>
     <w:multiLevelType w:val="hybridMultilevel"/>
     <w:tmpl w:val="26FE4954"/>
@@ -16016,7 +16230,7 @@
       </w:rPr>
     </w:lvl>
   </w:abstractNum>
-  <w:abstractNum w:abstractNumId="28" w15:restartNumberingAfterBreak="0">
+  <w:abstractNum w:abstractNumId="29" w15:restartNumberingAfterBreak="0">
     <w:nsid w:val="76B26D02"/>
     <w:multiLevelType w:val="hybridMultilevel"/>
     <w:tmpl w:val="4B98657C"/>
@@ -16109,7 +16323,7 @@
       </w:pPr>
     </w:lvl>
   </w:abstractNum>
-  <w:abstractNum w:abstractNumId="29" w15:restartNumberingAfterBreak="0">
+  <w:abstractNum w:abstractNumId="30" w15:restartNumberingAfterBreak="0">
     <w:nsid w:val="7E5D1499"/>
     <w:multiLevelType w:val="multilevel"/>
     <w:tmpl w:val="9EF00580"/>
@@ -16228,7 +16442,7 @@
       </w:rPr>
     </w:lvl>
   </w:abstractNum>
-  <w:abstractNum w:abstractNumId="30" w15:restartNumberingAfterBreak="0">
+  <w:abstractNum w:abstractNumId="31" w15:restartNumberingAfterBreak="0">
     <w:nsid w:val="7E7054B4"/>
     <w:multiLevelType w:val="multilevel"/>
     <w:tmpl w:val="7CECE766"/>
@@ -16347,7 +16561,7 @@
       </w:rPr>
     </w:lvl>
   </w:abstractNum>
-  <w:abstractNum w:abstractNumId="31" w15:restartNumberingAfterBreak="0">
+  <w:abstractNum w:abstractNumId="32" w15:restartNumberingAfterBreak="0">
     <w:nsid w:val="7F6E766D"/>
     <w:multiLevelType w:val="hybridMultilevel"/>
     <w:tmpl w:val="2794A2B8"/>
@@ -16448,31 +16662,31 @@
     <w:abstractNumId w:val="10"/>
   </w:num>
   <w:num w:numId="3">
-    <w:abstractNumId w:val="22"/>
+    <w:abstractNumId w:val="23"/>
   </w:num>
   <w:num w:numId="4">
-    <w:abstractNumId w:val="20"/>
+    <w:abstractNumId w:val="21"/>
   </w:num>
   <w:num w:numId="5">
-    <w:abstractNumId w:val="27"/>
+    <w:abstractNumId w:val="28"/>
   </w:num>
   <w:num w:numId="6">
     <w:abstractNumId w:val="2"/>
   </w:num>
   <w:num w:numId="7">
-    <w:abstractNumId w:val="30"/>
+    <w:abstractNumId w:val="31"/>
   </w:num>
   <w:num w:numId="8">
     <w:abstractNumId w:val="7"/>
   </w:num>
   <w:num w:numId="9">
-    <w:abstractNumId w:val="29"/>
+    <w:abstractNumId w:val="30"/>
   </w:num>
   <w:num w:numId="10">
     <w:abstractNumId w:val="3"/>
   </w:num>
   <w:num w:numId="11">
-    <w:abstractNumId w:val="17"/>
+    <w:abstractNumId w:val="18"/>
   </w:num>
   <w:num w:numId="12">
     <w:abstractNumId w:val="12"/>
@@ -16481,7 +16695,7 @@
     <w:abstractNumId w:val="6"/>
   </w:num>
   <w:num w:numId="14">
-    <w:abstractNumId w:val="16"/>
+    <w:abstractNumId w:val="17"/>
   </w:num>
   <w:num w:numId="15">
     <w:abstractNumId w:val="11"/>
@@ -16490,10 +16704,10 @@
     <w:abstractNumId w:val="1"/>
   </w:num>
   <w:num w:numId="17">
-    <w:abstractNumId w:val="21"/>
+    <w:abstractNumId w:val="22"/>
   </w:num>
   <w:num w:numId="18">
-    <w:abstractNumId w:val="26"/>
+    <w:abstractNumId w:val="27"/>
   </w:num>
   <w:num w:numId="19">
     <w:abstractNumId w:val="4"/>
@@ -16505,28 +16719,28 @@
     <w:abstractNumId w:val="5"/>
   </w:num>
   <w:num w:numId="22">
-    <w:abstractNumId w:val="23"/>
+    <w:abstractNumId w:val="24"/>
   </w:num>
   <w:num w:numId="23">
-    <w:abstractNumId w:val="18"/>
+    <w:abstractNumId w:val="19"/>
   </w:num>
   <w:num w:numId="24">
-    <w:abstractNumId w:val="25"/>
+    <w:abstractNumId w:val="26"/>
   </w:num>
   <w:num w:numId="25">
     <w:abstractNumId w:val="0"/>
   </w:num>
   <w:num w:numId="26">
-    <w:abstractNumId w:val="31"/>
+    <w:abstractNumId w:val="32"/>
   </w:num>
   <w:num w:numId="27">
-    <w:abstractNumId w:val="28"/>
+    <w:abstractNumId w:val="29"/>
   </w:num>
   <w:num w:numId="28">
     <w:abstractNumId w:val="9"/>
   </w:num>
   <w:num w:numId="29">
-    <w:abstractNumId w:val="19"/>
+    <w:abstractNumId w:val="20"/>
   </w:num>
   <w:num w:numId="30">
     <w:abstractNumId w:val="14"/>
@@ -16535,7 +16749,10 @@
     <w:abstractNumId w:val="13"/>
   </w:num>
   <w:num w:numId="32">
-    <w:abstractNumId w:val="24"/>
+    <w:abstractNumId w:val="25"/>
+  </w:num>
+  <w:num w:numId="33">
+    <w:abstractNumId w:val="16"/>
   </w:num>
 </w:numbering>
 </file>
@@ -16559,7 +16776,7 @@
       </w:pPr>
     </w:pPrDefault>
   </w:docDefaults>
-  <w:latentStyles w:defLockedState="0" w:defUIPriority="99" w:defSemiHidden="0" w:defUnhideWhenUsed="0" w:defQFormat="0" w:count="375">
+  <w:latentStyles w:defLockedState="0" w:defUIPriority="99" w:defSemiHidden="0" w:defUnhideWhenUsed="0" w:defQFormat="0" w:count="376">
     <w:lsdException w:name="Normal" w:uiPriority="0" w:qFormat="1"/>
     <w:lsdException w:name="heading 1" w:uiPriority="9" w:qFormat="1"/>
     <w:lsdException w:name="heading 2" w:semiHidden="1" w:uiPriority="9" w:unhideWhenUsed="1" w:qFormat="1"/>
@@ -16935,6 +17152,7 @@
     <w:lsdException w:name="Smart Hyperlink" w:semiHidden="1" w:unhideWhenUsed="1"/>
     <w:lsdException w:name="Hashtag" w:semiHidden="1" w:unhideWhenUsed="1"/>
     <w:lsdException w:name="Unresolved Mention" w:semiHidden="1" w:unhideWhenUsed="1"/>
+    <w:lsdException w:name="Smart Link" w:semiHidden="1" w:unhideWhenUsed="1"/>
   </w:latentStyles>
   <w:style w:type="paragraph" w:default="1" w:styleId="Normal">
     <w:name w:val="Normal"/>
@@ -17493,7 +17711,7 @@
 </file>
 
 <file path=customXml/itemProps1.xml><?xml version="1.0" encoding="utf-8"?>
-<ds:datastoreItem xmlns:ds="http://schemas.openxmlformats.org/officeDocument/2006/customXml" ds:itemID="{2DEB9CE3-62D3-4CC4-B043-0255FB1B2CD7}">
+<ds:datastoreItem xmlns:ds="http://schemas.openxmlformats.org/officeDocument/2006/customXml" ds:itemID="{A8A94DD7-6FEA-4F02-9F9E-3400309196A3}">
   <ds:schemaRefs>
     <ds:schemaRef ds:uri="http://schemas.openxmlformats.org/officeDocument/2006/bibliography"/>
   </ds:schemaRefs>

</xml_diff>

<commit_message>
Correção no diagrama de sequencia afiliar cliente
</commit_message>
<xml_diff>
--- a/Especificacao Projeto.docx
+++ b/Especificacao Projeto.docx
@@ -9,6 +9,8 @@
           <w:sz w:val="20"/>
         </w:rPr>
       </w:pPr>
+      <w:bookmarkStart w:id="0" w:name="_GoBack"/>
+      <w:bookmarkEnd w:id="0"/>
     </w:p>
     <w:p>
       <w:pPr>
@@ -718,7 +720,7 @@
       </w:tr>
       <w:tr>
         <w:trPr>
-          <w:trHeight w:val="275"/>
+          <w:trHeight w:val="477"/>
         </w:trPr>
         <w:tc>
           <w:tcPr>
@@ -780,6 +782,95 @@
                 <w:sz w:val="24"/>
               </w:rPr>
               <w:t>Correção e validação geral</w:t>
+            </w:r>
+          </w:p>
+        </w:tc>
+        <w:tc>
+          <w:tcPr>
+            <w:tcW w:w="2721" w:type="dxa"/>
+          </w:tcPr>
+          <w:p>
+            <w:pPr>
+              <w:pStyle w:val="TableParagraph"/>
+              <w:spacing w:line="256" w:lineRule="exact"/>
+              <w:ind w:left="106"/>
+              <w:rPr>
+                <w:sz w:val="24"/>
+              </w:rPr>
+            </w:pPr>
+            <w:r>
+              <w:rPr>
+                <w:sz w:val="24"/>
+              </w:rPr>
+              <w:t>Giovanna Mandri Piccolo</w:t>
+            </w:r>
+          </w:p>
+        </w:tc>
+      </w:tr>
+      <w:tr>
+        <w:trPr>
+          <w:trHeight w:val="413"/>
+        </w:trPr>
+        <w:tc>
+          <w:tcPr>
+            <w:tcW w:w="1498" w:type="dxa"/>
+          </w:tcPr>
+          <w:p>
+            <w:pPr>
+              <w:pStyle w:val="TableParagraph"/>
+              <w:spacing w:line="256" w:lineRule="exact"/>
+              <w:rPr>
+                <w:sz w:val="24"/>
+              </w:rPr>
+            </w:pPr>
+            <w:r>
+              <w:rPr>
+                <w:sz w:val="24"/>
+              </w:rPr>
+              <w:t>15/05/2019</w:t>
+            </w:r>
+          </w:p>
+        </w:tc>
+        <w:tc>
+          <w:tcPr>
+            <w:tcW w:w="1410" w:type="dxa"/>
+          </w:tcPr>
+          <w:p>
+            <w:pPr>
+              <w:pStyle w:val="TableParagraph"/>
+              <w:spacing w:line="256" w:lineRule="exact"/>
+              <w:ind w:left="321" w:right="314"/>
+              <w:jc w:val="center"/>
+              <w:rPr>
+                <w:sz w:val="24"/>
+              </w:rPr>
+            </w:pPr>
+            <w:r>
+              <w:rPr>
+                <w:sz w:val="24"/>
+              </w:rPr>
+              <w:t>2.1</w:t>
+            </w:r>
+          </w:p>
+        </w:tc>
+        <w:tc>
+          <w:tcPr>
+            <w:tcW w:w="3476" w:type="dxa"/>
+          </w:tcPr>
+          <w:p>
+            <w:pPr>
+              <w:pStyle w:val="TableParagraph"/>
+              <w:spacing w:line="256" w:lineRule="exact"/>
+              <w:ind w:left="106"/>
+              <w:rPr>
+                <w:sz w:val="24"/>
+              </w:rPr>
+            </w:pPr>
+            <w:r>
+              <w:rPr>
+                <w:sz w:val="24"/>
+              </w:rPr>
+              <w:t>Correção nas Afiliações</w:t>
             </w:r>
           </w:p>
         </w:tc>
@@ -2166,11 +2257,11 @@
         <w:pStyle w:val="Ttulo1"/>
         <w:ind w:left="581"/>
       </w:pPr>
-      <w:bookmarkStart w:id="0" w:name="_Toc6764432"/>
+      <w:bookmarkStart w:id="1" w:name="_Toc6764432"/>
       <w:r>
         <w:t>Objetivo do Documento</w:t>
       </w:r>
-      <w:bookmarkEnd w:id="0"/>
+      <w:bookmarkEnd w:id="1"/>
     </w:p>
     <w:p>
       <w:pPr>
@@ -2223,11 +2314,11 @@
         <w:pStyle w:val="Ttulo2"/>
         <w:spacing w:before="196"/>
       </w:pPr>
-      <w:bookmarkStart w:id="1" w:name="_Toc6764433"/>
+      <w:bookmarkStart w:id="2" w:name="_Toc6764433"/>
       <w:r>
         <w:t>Definições, Acrônimos e Abreviações</w:t>
       </w:r>
-      <w:bookmarkEnd w:id="1"/>
+      <w:bookmarkEnd w:id="2"/>
     </w:p>
     <w:p>
       <w:pPr>
@@ -2366,7 +2457,7 @@
         <w:pStyle w:val="Ttulo1"/>
         <w:spacing w:before="266"/>
       </w:pPr>
-      <w:bookmarkStart w:id="2" w:name="_Toc6764434"/>
+      <w:bookmarkStart w:id="3" w:name="_Toc6764434"/>
       <w:r>
         <w:t xml:space="preserve">Modelo de Negócio – </w:t>
       </w:r>
@@ -2376,7 +2467,7 @@
       <w:r>
         <w:t xml:space="preserve"> Orçamento</w:t>
       </w:r>
-      <w:bookmarkEnd w:id="2"/>
+      <w:bookmarkEnd w:id="3"/>
       <w:r>
         <w:t xml:space="preserve"> </w:t>
       </w:r>
@@ -2474,11 +2565,11 @@
         <w:pStyle w:val="Ttulo1"/>
         <w:spacing w:before="266"/>
       </w:pPr>
-      <w:bookmarkStart w:id="3" w:name="_Toc6764435"/>
+      <w:bookmarkStart w:id="4" w:name="_Toc6764435"/>
       <w:r>
         <w:t>Modelo de Negócio – Processo de Afiliação</w:t>
       </w:r>
-      <w:bookmarkEnd w:id="3"/>
+      <w:bookmarkEnd w:id="4"/>
       <w:r>
         <w:t xml:space="preserve"> </w:t>
       </w:r>
@@ -2488,14 +2579,14 @@
         <w:pStyle w:val="Ttulo1"/>
         <w:spacing w:before="266"/>
       </w:pPr>
-      <w:bookmarkStart w:id="4" w:name="_Toc6764436"/>
+      <w:bookmarkStart w:id="5" w:name="_Toc6764436"/>
       <w:r>
         <w:rPr>
           <w:sz w:val="20"/>
         </w:rPr>
         <w:t>Figura 2: Processo de Negócio Afiliação de Cliente.</w:t>
       </w:r>
-      <w:bookmarkEnd w:id="4"/>
+      <w:bookmarkEnd w:id="5"/>
     </w:p>
     <w:p>
       <w:pPr>
@@ -2643,12 +2734,12 @@
         <w:pStyle w:val="Ttulo1"/>
         <w:spacing w:before="74"/>
       </w:pPr>
-      <w:bookmarkStart w:id="5" w:name="_Toc6764437"/>
+      <w:bookmarkStart w:id="6" w:name="_Toc6764437"/>
       <w:r>
         <w:lastRenderedPageBreak/>
         <w:t>Regras de Negócio Casos de Uso</w:t>
       </w:r>
-      <w:bookmarkEnd w:id="5"/>
+      <w:bookmarkEnd w:id="6"/>
     </w:p>
     <w:p>
       <w:pPr>
@@ -3386,11 +3477,11 @@
         <w:pStyle w:val="Ttulo1"/>
         <w:spacing w:before="1"/>
       </w:pPr>
-      <w:bookmarkStart w:id="6" w:name="_Toc6764438"/>
+      <w:bookmarkStart w:id="7" w:name="_Toc6764438"/>
       <w:r>
         <w:t>Caso de Uso – Diagrama de Caso de Uso</w:t>
       </w:r>
-      <w:bookmarkEnd w:id="6"/>
+      <w:bookmarkEnd w:id="7"/>
     </w:p>
     <w:p>
       <w:pPr>
@@ -6948,8 +7039,6 @@
           <w:sz w:val="24"/>
         </w:rPr>
       </w:pPr>
-      <w:bookmarkStart w:id="7" w:name="_GoBack"/>
-      <w:bookmarkEnd w:id="7"/>
     </w:p>
     <w:p>
       <w:pPr>
@@ -10703,44 +10792,19 @@
               <w:rPr>
                 <w:sz w:val="24"/>
               </w:rPr>
-              <w:t>5.1 Sistema</w:t>
-            </w:r>
-            <w:r>
-              <w:rPr>
-                <w:sz w:val="24"/>
-              </w:rPr>
-              <w:t xml:space="preserve"> exibe frame para anexar certidões negativas de probidade administrativa e </w:t>
-            </w:r>
-            <w:r>
-              <w:rPr>
-                <w:sz w:val="24"/>
-              </w:rPr>
-              <w:t>inelegibilidade</w:t>
-            </w:r>
-            <w:r>
-              <w:rPr>
-                <w:sz w:val="24"/>
-              </w:rPr>
-              <w:t>.</w:t>
-            </w:r>
-          </w:p>
-          <w:p>
-            <w:pPr>
-              <w:pStyle w:val="TableParagraph"/>
-              <w:tabs>
-                <w:tab w:val="left" w:pos="788"/>
-              </w:tabs>
-              <w:spacing w:line="270" w:lineRule="atLeast"/>
-              <w:ind w:left="480" w:right="123"/>
-              <w:rPr>
-                <w:sz w:val="24"/>
-              </w:rPr>
-            </w:pPr>
-            <w:r>
-              <w:rPr>
-                <w:sz w:val="24"/>
-              </w:rPr>
-              <w:t>5.2 Sistema</w:t>
+              <w:t>5.</w:t>
+            </w:r>
+            <w:r>
+              <w:rPr>
+                <w:sz w:val="24"/>
+              </w:rPr>
+              <w:t>1</w:t>
+            </w:r>
+            <w:r>
+              <w:rPr>
+                <w:sz w:val="24"/>
+              </w:rPr>
+              <w:t xml:space="preserve"> Sistema</w:t>
             </w:r>
             <w:r>
               <w:rPr>
@@ -10784,7 +10848,7 @@
               <w:rPr>
                 <w:sz w:val="24"/>
               </w:rPr>
-              <w:t xml:space="preserve"> anexa certidões e preenche formulário de identificação do representante legal e submete.</w:t>
+              <w:t xml:space="preserve"> preenche formulário de identificação do representante legal e submete.</w:t>
             </w:r>
           </w:p>
         </w:tc>
@@ -11606,113 +11670,6 @@
                 <w:sz w:val="24"/>
               </w:rPr>
               <w:t>minutos</w:t>
-            </w:r>
-          </w:p>
-        </w:tc>
-      </w:tr>
-      <w:tr>
-        <w:trPr>
-          <w:trHeight w:val="292"/>
-        </w:trPr>
-        <w:tc>
-          <w:tcPr>
-            <w:tcW w:w="2021" w:type="dxa"/>
-            <w:tcBorders>
-              <w:bottom w:val="single" w:sz="4" w:space="0" w:color="000000"/>
-            </w:tcBorders>
-          </w:tcPr>
-          <w:p>
-            <w:pPr>
-              <w:pStyle w:val="TableParagraph"/>
-              <w:spacing w:before="2" w:line="270" w:lineRule="exact"/>
-              <w:rPr>
-                <w:rFonts w:ascii="Arial"/>
-                <w:sz w:val="24"/>
-              </w:rPr>
-            </w:pPr>
-            <w:r>
-              <w:rPr>
-                <w:rFonts w:ascii="Arial"/>
-                <w:w w:val="95"/>
-                <w:sz w:val="24"/>
-              </w:rPr>
-              <w:t>RNF 2</w:t>
-            </w:r>
-          </w:p>
-        </w:tc>
-        <w:tc>
-          <w:tcPr>
-            <w:tcW w:w="6475" w:type="dxa"/>
-          </w:tcPr>
-          <w:p>
-            <w:pPr>
-              <w:pStyle w:val="TableParagraph"/>
-              <w:spacing w:before="2" w:line="270" w:lineRule="exact"/>
-              <w:rPr>
-                <w:rFonts w:ascii="Arial"/>
-                <w:sz w:val="24"/>
-              </w:rPr>
-            </w:pPr>
-            <w:r>
-              <w:rPr>
-                <w:rFonts w:ascii="Arial"/>
-                <w:sz w:val="24"/>
-              </w:rPr>
-              <w:t>Facilidade de Uso</w:t>
-            </w:r>
-          </w:p>
-        </w:tc>
-      </w:tr>
-      <w:tr>
-        <w:trPr>
-          <w:trHeight w:val="585"/>
-        </w:trPr>
-        <w:tc>
-          <w:tcPr>
-            <w:tcW w:w="2021" w:type="dxa"/>
-            <w:tcBorders>
-              <w:bottom w:val="single" w:sz="4" w:space="0" w:color="auto"/>
-            </w:tcBorders>
-          </w:tcPr>
-          <w:p>
-            <w:pPr>
-              <w:pStyle w:val="TableParagraph"/>
-              <w:ind w:left="0"/>
-              <w:rPr>
-                <w:sz w:val="24"/>
-              </w:rPr>
-            </w:pPr>
-          </w:p>
-        </w:tc>
-        <w:tc>
-          <w:tcPr>
-            <w:tcW w:w="6475" w:type="dxa"/>
-            <w:tcBorders>
-              <w:bottom w:val="single" w:sz="6" w:space="0" w:color="000000"/>
-            </w:tcBorders>
-          </w:tcPr>
-          <w:p>
-            <w:pPr>
-              <w:pStyle w:val="TableParagraph"/>
-              <w:spacing w:before="2"/>
-              <w:rPr>
-                <w:rFonts w:ascii="Arial"/>
-                <w:sz w:val="24"/>
-              </w:rPr>
-            </w:pPr>
-            <w:r>
-              <w:rPr>
-                <w:rFonts w:ascii="Arial"/>
-                <w:sz w:val="24"/>
-              </w:rPr>
-              <w:t xml:space="preserve">O representante da HelpTech e-Service deve ser capaz de aprovar uma </w:t>
-            </w:r>
-            <w:r>
-              <w:rPr>
-                <w:rFonts w:ascii="Arial" w:hAnsi="Arial"/>
-                <w:sz w:val="24"/>
-              </w:rPr>
-              <w:t>afiliação em menos 15 minutos</w:t>
             </w:r>
           </w:p>
         </w:tc>
@@ -17711,7 +17668,7 @@
 </file>
 
 <file path=customXml/itemProps1.xml><?xml version="1.0" encoding="utf-8"?>
-<ds:datastoreItem xmlns:ds="http://schemas.openxmlformats.org/officeDocument/2006/customXml" ds:itemID="{A8A94DD7-6FEA-4F02-9F9E-3400309196A3}">
+<ds:datastoreItem xmlns:ds="http://schemas.openxmlformats.org/officeDocument/2006/customXml" ds:itemID="{B783CEC3-0904-49C2-AC8E-69E24054A714}">
   <ds:schemaRefs>
     <ds:schemaRef ds:uri="http://schemas.openxmlformats.org/officeDocument/2006/bibliography"/>
   </ds:schemaRefs>

</xml_diff>